<commit_message>
Connect to the Blockchain Peers
</commit_message>
<xml_diff>
--- a/Documentation/BlockChain-CryptoCurrency.docx
+++ b/Documentation/BlockChain-CryptoCurrency.docx
@@ -46062,12 +46062,7 @@
         <w:t xml:space="preserve"> </w:t>
       </w:r>
       <w:r>
-        <w:t>Building the</w:t>
-      </w:r>
-      <w:bookmarkStart w:id="0" w:name="_GoBack"/>
-      <w:bookmarkEnd w:id="0"/>
-      <w:r>
-        <w:t xml:space="preserve"> application adding multiple </w:t>
+        <w:t xml:space="preserve">Building the application adding multiple </w:t>
       </w:r>
       <w:r>
         <w:t>collaborators</w:t>
@@ -46096,44 +46091,39 @@
       <w:r>
         <w:t xml:space="preserve">We want to add multiple collaborators to our </w:t>
       </w:r>
-      <w:proofErr w:type="spellStart"/>
-      <w:r>
-        <w:t>blockchain</w:t>
-      </w:r>
-      <w:proofErr w:type="spellEnd"/>
+      <w:r>
+        <w:t>block chain</w:t>
+      </w:r>
       <w:r>
         <w:t xml:space="preserve"> </w:t>
       </w:r>
-      <w:proofErr w:type="gramStart"/>
-      <w:r>
-        <w:t>server,</w:t>
-      </w:r>
-      <w:proofErr w:type="gramEnd"/>
+      <w:r>
+        <w:t>server;</w:t>
+      </w:r>
       <w:r>
         <w:t xml:space="preserve"> we want to have at least two servers. </w:t>
       </w:r>
       <w:r>
-        <w:t>whenever</w:t>
+        <w:t>W</w:t>
+      </w:r>
+      <w:r>
+        <w:t>henever</w:t>
       </w:r>
       <w:r>
         <w:t xml:space="preserve"> one </w:t>
       </w:r>
-      <w:proofErr w:type="spellStart"/>
-      <w:r>
-        <w:t>blocak</w:t>
-      </w:r>
-      <w:proofErr w:type="spellEnd"/>
+      <w:r>
+        <w:t>block</w:t>
+      </w:r>
       <w:r>
         <w:t xml:space="preserve"> is add to  </w:t>
       </w:r>
       <w:r>
         <w:t xml:space="preserve">a running </w:t>
       </w:r>
-      <w:proofErr w:type="spellStart"/>
-      <w:r>
-        <w:t>blockchain</w:t>
-      </w:r>
-      <w:proofErr w:type="spellEnd"/>
+      <w:r>
+        <w:t>block chain</w:t>
+      </w:r>
       <w:r>
         <w:t xml:space="preserve">, all the running block chain receive that change and update the changes accordingly. </w:t>
       </w:r>
@@ -46156,7 +46146,7 @@
         </w:numPr>
       </w:pPr>
       <w:r>
-        <w:t xml:space="preserve">We need access to a new module the web socket module. It name is WS </w:t>
+        <w:t xml:space="preserve">We need access to a new module the web socket module. </w:t>
       </w:r>
     </w:p>
     <w:p>
@@ -46167,9 +46157,6 @@
           <w:numId w:val="0"/>
         </w:numPr>
       </w:pPr>
-      <w:r>
-        <w:t xml:space="preserve">$ </w:t>
-      </w:r>
       <w:proofErr w:type="spellStart"/>
       <w:proofErr w:type="gramStart"/>
       <w:r>
@@ -46189,7 +46176,7 @@
         <w:t xml:space="preserve"> </w:t>
       </w:r>
       <w:r>
-        <w:t>–</w:t>
+        <w:t>--</w:t>
       </w:r>
       <w:r>
         <w:t>save</w:t>
@@ -46274,262 +46261,262 @@
     <w:p>
       <w:pPr>
         <w:pStyle w:val="NoteLevel1"/>
-      </w:pPr>
-      <w:proofErr w:type="spellStart"/>
-      <w:proofErr w:type="gramStart"/>
-      <w:r>
-        <w:t>const</w:t>
-      </w:r>
-      <w:proofErr w:type="spellEnd"/>
-      <w:proofErr w:type="gramEnd"/>
-      <w:r>
-        <w:t xml:space="preserve"> peers = </w:t>
-      </w:r>
-      <w:proofErr w:type="spellStart"/>
-      <w:r>
-        <w:t>process.env.PEERS</w:t>
-      </w:r>
-      <w:proofErr w:type="spellEnd"/>
-      <w:r>
-        <w:t xml:space="preserve"> ? </w:t>
-      </w:r>
-      <w:proofErr w:type="spellStart"/>
-      <w:r>
-        <w:t>process.env.PEERS.split</w:t>
-      </w:r>
-      <w:proofErr w:type="spellEnd"/>
-      <w:r>
-        <w:t>(',') : [];</w:t>
-      </w:r>
-    </w:p>
-    <w:p>
-      <w:pPr>
-        <w:pStyle w:val="NoteLevel1"/>
-      </w:pPr>
-    </w:p>
-    <w:p>
-      <w:pPr>
-        <w:pStyle w:val="NoteLevel1"/>
-      </w:pPr>
-      <w:r>
-        <w:t>class P2pServer {</w:t>
-      </w:r>
-    </w:p>
-    <w:p>
-      <w:pPr>
-        <w:pStyle w:val="NoteLevel1"/>
-      </w:pPr>
-      <w:r>
-        <w:t xml:space="preserve">  constructor(</w:t>
-      </w:r>
-      <w:proofErr w:type="spellStart"/>
-      <w:r>
-        <w:t>blockchain</w:t>
-      </w:r>
-      <w:proofErr w:type="spellEnd"/>
-      <w:r>
-        <w:t>) {</w:t>
-      </w:r>
-    </w:p>
-    <w:p>
-      <w:pPr>
-        <w:pStyle w:val="NoteLevel1"/>
-      </w:pPr>
-      <w:r>
-        <w:t xml:space="preserve">    </w:t>
-      </w:r>
-      <w:proofErr w:type="spellStart"/>
-      <w:r>
-        <w:t>this.blockchain</w:t>
-      </w:r>
-      <w:proofErr w:type="spellEnd"/>
-      <w:r>
-        <w:t xml:space="preserve"> = </w:t>
-      </w:r>
-      <w:proofErr w:type="spellStart"/>
-      <w:r>
-        <w:t>blockchain</w:t>
-      </w:r>
-      <w:proofErr w:type="spellEnd"/>
-      <w:r>
-        <w:t>;</w:t>
-      </w:r>
-    </w:p>
-    <w:p>
-      <w:pPr>
-        <w:pStyle w:val="NoteLevel1"/>
-      </w:pPr>
-      <w:r>
-        <w:t xml:space="preserve">    </w:t>
-      </w:r>
-      <w:proofErr w:type="spellStart"/>
-      <w:r>
-        <w:t>this.sockets</w:t>
-      </w:r>
-      <w:proofErr w:type="spellEnd"/>
-      <w:r>
-        <w:t xml:space="preserve"> = [];</w:t>
-      </w:r>
-    </w:p>
-    <w:p>
-      <w:pPr>
-        <w:pStyle w:val="NoteLevel1"/>
-      </w:pPr>
-      <w:r>
-        <w:t xml:space="preserve">  }</w:t>
-      </w:r>
-    </w:p>
-    <w:p>
-      <w:pPr>
-        <w:pStyle w:val="NoteLevel1"/>
-      </w:pPr>
-    </w:p>
-    <w:p>
-      <w:pPr>
-        <w:pStyle w:val="NoteLevel1"/>
-      </w:pPr>
-      <w:r>
-        <w:t xml:space="preserve">  listen() {</w:t>
-      </w:r>
-    </w:p>
-    <w:p>
-      <w:pPr>
-        <w:pStyle w:val="NoteLevel1"/>
-      </w:pPr>
-      <w:r>
-        <w:t xml:space="preserve">    </w:t>
-      </w:r>
-      <w:proofErr w:type="spellStart"/>
-      <w:r>
-        <w:t>const</w:t>
-      </w:r>
-      <w:proofErr w:type="spellEnd"/>
-      <w:r>
-        <w:t xml:space="preserve"> server = new </w:t>
-      </w:r>
-      <w:proofErr w:type="spellStart"/>
-      <w:r>
-        <w:t>Websocket.Server</w:t>
-      </w:r>
-      <w:proofErr w:type="spellEnd"/>
-      <w:r>
-        <w:t>({ port: P2P_PORT });</w:t>
-      </w:r>
-    </w:p>
-    <w:p>
-      <w:pPr>
-        <w:pStyle w:val="NoteLevel1"/>
-      </w:pPr>
-      <w:r>
-        <w:t xml:space="preserve">    </w:t>
-      </w:r>
-      <w:proofErr w:type="spellStart"/>
-      <w:r>
-        <w:t>server.on</w:t>
-      </w:r>
-      <w:proofErr w:type="spellEnd"/>
-      <w:r>
-        <w:t xml:space="preserve">('connection', socket =&gt; </w:t>
-      </w:r>
-      <w:proofErr w:type="spellStart"/>
-      <w:r>
-        <w:t>this.connectSocket</w:t>
-      </w:r>
-      <w:proofErr w:type="spellEnd"/>
-      <w:r>
-        <w:t>(socket));</w:t>
-      </w:r>
-    </w:p>
-    <w:p>
-      <w:pPr>
-        <w:pStyle w:val="NoteLevel1"/>
-      </w:pPr>
-      <w:r>
-        <w:t xml:space="preserve">  }</w:t>
-      </w:r>
-    </w:p>
-    <w:p>
-      <w:pPr>
-        <w:pStyle w:val="NoteLevel1"/>
-      </w:pPr>
-    </w:p>
-    <w:p>
-      <w:pPr>
-        <w:pStyle w:val="NoteLevel1"/>
-      </w:pPr>
-      <w:r>
-        <w:t xml:space="preserve">  </w:t>
-      </w:r>
-      <w:proofErr w:type="spellStart"/>
-      <w:r>
-        <w:t>connectSocket</w:t>
-      </w:r>
-      <w:proofErr w:type="spellEnd"/>
-      <w:r>
-        <w:t>(socket) {</w:t>
-      </w:r>
-    </w:p>
-    <w:p>
-      <w:pPr>
-        <w:pStyle w:val="NoteLevel1"/>
-      </w:pPr>
-      <w:r>
-        <w:t xml:space="preserve">    </w:t>
-      </w:r>
-      <w:proofErr w:type="spellStart"/>
-      <w:r>
-        <w:t>this.sockets.push</w:t>
-      </w:r>
-      <w:proofErr w:type="spellEnd"/>
-      <w:r>
-        <w:t>(socket);</w:t>
-      </w:r>
-    </w:p>
-    <w:p>
-      <w:pPr>
-        <w:pStyle w:val="NoteLevel1"/>
-      </w:pPr>
-      <w:r>
-        <w:t xml:space="preserve">    console.log('Socket connected');</w:t>
-      </w:r>
-    </w:p>
-    <w:p>
-      <w:pPr>
-        <w:pStyle w:val="NoteLevel1"/>
-      </w:pPr>
-      <w:r>
-        <w:t xml:space="preserve">  }</w:t>
-      </w:r>
-    </w:p>
-    <w:p>
-      <w:pPr>
-        <w:pStyle w:val="NoteLevel1"/>
-      </w:pPr>
-      <w:r>
-        <w:t>}</w:t>
-      </w:r>
-    </w:p>
-    <w:p>
-      <w:pPr>
-        <w:pStyle w:val="NoteLevel1"/>
-      </w:pPr>
-    </w:p>
-    <w:p>
-      <w:pPr>
-        <w:pStyle w:val="NoteLevel1"/>
         <w:numPr>
           <w:ilvl w:val="0"/>
           <w:numId w:val="0"/>
         </w:numPr>
       </w:pPr>
-      <w:proofErr w:type="spellStart"/>
-      <w:r>
-        <w:t>module.exports</w:t>
-      </w:r>
-      <w:proofErr w:type="spellEnd"/>
-      <w:r>
-        <w:t xml:space="preserve"> = P2pServer;</w:t>
-      </w:r>
+      <w:r>
+        <w:t xml:space="preserve">//List of web socket </w:t>
+      </w:r>
+      <w:proofErr w:type="spellStart"/>
+      <w:r>
+        <w:t>adress</w:t>
+      </w:r>
+      <w:proofErr w:type="spellEnd"/>
+    </w:p>
+    <w:p>
+      <w:pPr>
+        <w:pStyle w:val="NoteLevel1"/>
+      </w:pPr>
+      <w:proofErr w:type="spellStart"/>
+      <w:proofErr w:type="gramStart"/>
+      <w:r>
+        <w:t>const</w:t>
+      </w:r>
+      <w:proofErr w:type="spellEnd"/>
+      <w:proofErr w:type="gramEnd"/>
+      <w:r>
+        <w:t xml:space="preserve"> peers = </w:t>
+      </w:r>
+      <w:proofErr w:type="spellStart"/>
+      <w:r>
+        <w:t>process.env.PEERS</w:t>
+      </w:r>
+      <w:proofErr w:type="spellEnd"/>
+      <w:r>
+        <w:t xml:space="preserve"> ? </w:t>
+      </w:r>
+      <w:proofErr w:type="spellStart"/>
+      <w:r>
+        <w:t>process.env.PEERS.split</w:t>
+      </w:r>
+      <w:proofErr w:type="spellEnd"/>
+      <w:r>
+        <w:t>(',') : [];</w:t>
+      </w:r>
+    </w:p>
+    <w:p>
+      <w:pPr>
+        <w:pStyle w:val="NoteLevel1"/>
+      </w:pPr>
+    </w:p>
+    <w:p>
+      <w:pPr>
+        <w:pStyle w:val="NoteLevel1"/>
+      </w:pPr>
+      <w:r>
+        <w:t>class P2pServer {</w:t>
+      </w:r>
+    </w:p>
+    <w:p>
+      <w:pPr>
+        <w:pStyle w:val="NoteLevel1"/>
+      </w:pPr>
+      <w:r>
+        <w:t xml:space="preserve">  constructor(</w:t>
+      </w:r>
+      <w:proofErr w:type="spellStart"/>
+      <w:r>
+        <w:t>blockchain</w:t>
+      </w:r>
+      <w:proofErr w:type="spellEnd"/>
+      <w:r>
+        <w:t>) {</w:t>
+      </w:r>
+    </w:p>
+    <w:p>
+      <w:pPr>
+        <w:pStyle w:val="NoteLevel1"/>
+      </w:pPr>
+      <w:r>
+        <w:t xml:space="preserve">    </w:t>
+      </w:r>
+      <w:proofErr w:type="spellStart"/>
+      <w:r>
+        <w:t>this.blockchain</w:t>
+      </w:r>
+      <w:proofErr w:type="spellEnd"/>
+      <w:r>
+        <w:t xml:space="preserve"> = </w:t>
+      </w:r>
+      <w:proofErr w:type="spellStart"/>
+      <w:r>
+        <w:t>blockchain</w:t>
+      </w:r>
+      <w:proofErr w:type="spellEnd"/>
+      <w:r>
+        <w:t>;</w:t>
+      </w:r>
+    </w:p>
+    <w:p>
+      <w:pPr>
+        <w:pStyle w:val="NoteLevel1"/>
+      </w:pPr>
+      <w:r>
+        <w:t xml:space="preserve">    </w:t>
+      </w:r>
+      <w:proofErr w:type="spellStart"/>
+      <w:r>
+        <w:t>this.sockets</w:t>
+      </w:r>
+      <w:proofErr w:type="spellEnd"/>
+      <w:r>
+        <w:t xml:space="preserve"> = [];</w:t>
+      </w:r>
+    </w:p>
+    <w:p>
+      <w:pPr>
+        <w:pStyle w:val="NoteLevel1"/>
+      </w:pPr>
+      <w:r>
+        <w:t xml:space="preserve">  }</w:t>
+      </w:r>
+    </w:p>
+    <w:p>
+      <w:pPr>
+        <w:pStyle w:val="NoteLevel1"/>
+      </w:pPr>
+    </w:p>
+    <w:p>
+      <w:pPr>
+        <w:pStyle w:val="NoteLevel1"/>
+      </w:pPr>
+      <w:r>
+        <w:t xml:space="preserve">  listen() {</w:t>
+      </w:r>
+    </w:p>
+    <w:p>
+      <w:pPr>
+        <w:pStyle w:val="NoteLevel1"/>
+      </w:pPr>
+      <w:r>
+        <w:t xml:space="preserve">    </w:t>
+      </w:r>
+      <w:proofErr w:type="spellStart"/>
+      <w:r>
+        <w:t>const</w:t>
+      </w:r>
+      <w:proofErr w:type="spellEnd"/>
+      <w:r>
+        <w:t xml:space="preserve"> server = new </w:t>
+      </w:r>
+      <w:proofErr w:type="spellStart"/>
+      <w:r>
+        <w:t>Websocket.Server</w:t>
+      </w:r>
+      <w:proofErr w:type="spellEnd"/>
+      <w:r>
+        <w:t>({ port: P2P_PORT });</w:t>
+      </w:r>
+    </w:p>
+    <w:p>
+      <w:pPr>
+        <w:pStyle w:val="NoteLevel1"/>
+      </w:pPr>
+      <w:r>
+        <w:t xml:space="preserve">    </w:t>
+      </w:r>
+      <w:proofErr w:type="spellStart"/>
+      <w:r>
+        <w:t>server.on</w:t>
+      </w:r>
+      <w:proofErr w:type="spellEnd"/>
+      <w:r>
+        <w:t xml:space="preserve">('connection', socket =&gt; </w:t>
+      </w:r>
+      <w:proofErr w:type="spellStart"/>
+      <w:r>
+        <w:t>this.connectSocket</w:t>
+      </w:r>
+      <w:proofErr w:type="spellEnd"/>
+      <w:r>
+        <w:t>(socket));</w:t>
+      </w:r>
+    </w:p>
+    <w:p>
+      <w:pPr>
+        <w:pStyle w:val="NoteLevel1"/>
+      </w:pPr>
+      <w:r>
+        <w:t xml:space="preserve">  }</w:t>
+      </w:r>
+    </w:p>
+    <w:p>
+      <w:pPr>
+        <w:pStyle w:val="NoteLevel1"/>
+      </w:pPr>
+    </w:p>
+    <w:p>
+      <w:pPr>
+        <w:pStyle w:val="NoteLevel1"/>
+      </w:pPr>
+      <w:r>
+        <w:t xml:space="preserve">  </w:t>
+      </w:r>
+      <w:proofErr w:type="spellStart"/>
+      <w:r>
+        <w:t>connectSocket</w:t>
+      </w:r>
+      <w:proofErr w:type="spellEnd"/>
+      <w:r>
+        <w:t>(socket) {</w:t>
+      </w:r>
+    </w:p>
+    <w:p>
+      <w:pPr>
+        <w:pStyle w:val="NoteLevel1"/>
+      </w:pPr>
+      <w:r>
+        <w:t xml:space="preserve">    </w:t>
+      </w:r>
+      <w:proofErr w:type="spellStart"/>
+      <w:r>
+        <w:t>this.sockets.push</w:t>
+      </w:r>
+      <w:proofErr w:type="spellEnd"/>
+      <w:r>
+        <w:t>(socket);</w:t>
+      </w:r>
+    </w:p>
+    <w:p>
+      <w:pPr>
+        <w:pStyle w:val="NoteLevel1"/>
+      </w:pPr>
+      <w:r>
+        <w:t xml:space="preserve">    console.log('Socket connected');</w:t>
+      </w:r>
+    </w:p>
+    <w:p>
+      <w:pPr>
+        <w:pStyle w:val="NoteLevel1"/>
+      </w:pPr>
+      <w:r>
+        <w:t xml:space="preserve">  }</w:t>
+      </w:r>
+    </w:p>
+    <w:p>
+      <w:pPr>
+        <w:pStyle w:val="NoteLevel1"/>
+      </w:pPr>
+      <w:r>
+        <w:t>}</w:t>
+      </w:r>
+    </w:p>
+    <w:p>
+      <w:pPr>
+        <w:pStyle w:val="NoteLevel1"/>
+      </w:pPr>
     </w:p>
     <w:p>
       <w:pPr>
@@ -46539,6 +46526,14 @@
           <w:numId w:val="0"/>
         </w:numPr>
       </w:pPr>
+      <w:proofErr w:type="spellStart"/>
+      <w:r>
+        <w:t>module.exports</w:t>
+      </w:r>
+      <w:proofErr w:type="spellEnd"/>
+      <w:r>
+        <w:t xml:space="preserve"> = P2pServer;</w:t>
+      </w:r>
     </w:p>
     <w:p>
       <w:pPr>
@@ -46548,6 +46543,16 @@
           <w:numId w:val="0"/>
         </w:numPr>
       </w:pPr>
+    </w:p>
+    <w:p>
+      <w:pPr>
+        <w:pStyle w:val="NoteLevel1"/>
+        <w:numPr>
+          <w:ilvl w:val="0"/>
+          <w:numId w:val="0"/>
+        </w:numPr>
+      </w:pPr>
+      <w:bookmarkStart w:id="0" w:name="_GoBack"/>
       <w:r>
         <w:rPr>
           <w:noProof/>
@@ -46601,6 +46606,7 @@
           </wp:inline>
         </w:drawing>
       </w:r>
+      <w:bookmarkEnd w:id="0"/>
     </w:p>
     <w:p>
       <w:pPr>
@@ -46610,12 +46616,10 @@
           <w:numId w:val="0"/>
         </w:numPr>
       </w:pPr>
-      <w:proofErr w:type="gramStart"/>
       <w:r>
         <w:lastRenderedPageBreak/>
-        <w:t>since</w:t>
-      </w:r>
-      <w:proofErr w:type="gramEnd"/>
+        <w:t>Since</w:t>
+      </w:r>
       <w:r>
         <w:t xml:space="preserve"> the default ports are taken we open another terminal and </w:t>
       </w:r>

</xml_diff>

<commit_message>
Handle Messages from Peers (Blockchain.chain)
</commit_message>
<xml_diff>
--- a/Documentation/BlockChain-CryptoCurrency.docx
+++ b/Documentation/BlockChain-CryptoCurrency.docx
@@ -48340,36 +48340,17 @@
           <w:ilvl w:val="0"/>
           <w:numId w:val="0"/>
         </w:numPr>
-      </w:pPr>
-      <w:r>
-        <w:t>Now we will try to send messages across the sockets</w:t>
-      </w:r>
-      <w:r>
-        <w:t xml:space="preserve">, </w:t>
-      </w:r>
-      <w:r>
-        <w:t>by</w:t>
-      </w:r>
-      <w:r>
-        <w:t xml:space="preserve"> creating </w:t>
-      </w:r>
-      <w:r>
-        <w:t>an</w:t>
-      </w:r>
-      <w:r>
-        <w:t xml:space="preserve"> event </w:t>
-      </w:r>
-      <w:r>
-        <w:t>listener</w:t>
-      </w:r>
-      <w:r>
-        <w:t xml:space="preserve"> at the bottom called </w:t>
-      </w:r>
-      <w:r>
-        <w:t>message Handler</w:t>
-      </w:r>
-      <w:r>
-        <w:t>.</w:t>
+        <w:rPr>
+          <w:b/>
+          <w:u w:val="single"/>
+        </w:rPr>
+      </w:pPr>
+      <w:r>
+        <w:rPr>
+          <w:b/>
+          <w:u w:val="single"/>
+        </w:rPr>
+        <w:t>Message Handler from Peers</w:t>
       </w:r>
     </w:p>
     <w:p>
@@ -48380,8 +48361,41 @@
           <w:numId w:val="0"/>
         </w:numPr>
       </w:pPr>
-      <w:bookmarkStart w:id="0" w:name="_GoBack"/>
-      <w:bookmarkEnd w:id="0"/>
+      <w:r>
+        <w:t xml:space="preserve">We have multiple sockets connected to our </w:t>
+      </w:r>
+      <w:proofErr w:type="spellStart"/>
+      <w:r>
+        <w:t>blockchain</w:t>
+      </w:r>
+      <w:proofErr w:type="spellEnd"/>
+      <w:r>
+        <w:t xml:space="preserve"> now. We have </w:t>
+      </w:r>
+      <w:proofErr w:type="spellStart"/>
+      <w:proofErr w:type="gramStart"/>
+      <w:r>
+        <w:t>synchronise</w:t>
+      </w:r>
+      <w:proofErr w:type="spellEnd"/>
+      <w:proofErr w:type="gramEnd"/>
+      <w:r>
+        <w:t xml:space="preserve"> our sockets’ block chains.</w:t>
+      </w:r>
+      <w:r>
+        <w:t xml:space="preserve"> To allow our sockets to </w:t>
+      </w:r>
+      <w:proofErr w:type="spellStart"/>
+      <w:r>
+        <w:t>communicat</w:t>
+      </w:r>
+      <w:proofErr w:type="spellEnd"/>
+      <w:r>
+        <w:t xml:space="preserve"> and send the block chain specific data, we use the send method of the socket object</w:t>
+      </w:r>
+      <w:r>
+        <w:t>.</w:t>
+      </w:r>
     </w:p>
     <w:p>
       <w:pPr>
@@ -48391,17 +48405,6 @@
           <w:numId w:val="0"/>
         </w:numPr>
       </w:pPr>
-      <w:r>
-        <w:t>Add the messaging between the web sockets</w:t>
-      </w:r>
-    </w:p>
-    <w:p>
-      <w:pPr>
-        <w:pStyle w:val="NoteLevel1"/>
-      </w:pPr>
-      <w:r>
-        <w:t>Kill all the running instances on the command line. Fire up one instance with</w:t>
-      </w:r>
     </w:p>
     <w:p>
       <w:pPr>
@@ -48412,23 +48415,535 @@
         </w:numPr>
       </w:pPr>
       <w:r>
-        <w:t xml:space="preserve">$ </w:t>
-      </w:r>
-      <w:proofErr w:type="spellStart"/>
+        <w:t xml:space="preserve">The send </w:t>
+      </w:r>
       <w:proofErr w:type="gramStart"/>
       <w:r>
-        <w:t>npm</w:t>
-      </w:r>
-      <w:proofErr w:type="spellEnd"/>
+        <w:t>method allow</w:t>
+      </w:r>
       <w:proofErr w:type="gramEnd"/>
       <w:r>
-        <w:t xml:space="preserve"> run </w:t>
-      </w:r>
-      <w:proofErr w:type="spellStart"/>
-      <w:r>
-        <w:t>dev</w:t>
-      </w:r>
-      <w:proofErr w:type="spellEnd"/>
+        <w:t xml:space="preserve"> us to send an event to the relevant </w:t>
+      </w:r>
+      <w:r>
+        <w:t>socket containing a stringfyed</w:t>
+      </w:r>
+      <w:r>
+        <w:t xml:space="preserve"> message.</w:t>
+      </w:r>
+      <w:r>
+        <w:t xml:space="preserve"> In this model we will be sending message event to sockets likewise we need to</w:t>
+      </w:r>
+      <w:r>
+        <w:t xml:space="preserve"> check our sockets are prepared to receive </w:t>
+      </w:r>
+      <w:r>
+        <w:t xml:space="preserve">those message events, </w:t>
+      </w:r>
+      <w:r>
+        <w:t>by</w:t>
+      </w:r>
+      <w:r>
+        <w:t xml:space="preserve"> creating </w:t>
+      </w:r>
+      <w:r>
+        <w:t>an</w:t>
+      </w:r>
+      <w:r>
+        <w:t xml:space="preserve"> event </w:t>
+      </w:r>
+      <w:r>
+        <w:t>listener</w:t>
+      </w:r>
+      <w:r>
+        <w:t xml:space="preserve"> at the bottom called </w:t>
+      </w:r>
+      <w:r>
+        <w:t>message Handler</w:t>
+      </w:r>
+      <w:r>
+        <w:t>.</w:t>
+      </w:r>
+      <w:r>
+        <w:t xml:space="preserve"> It will take a parameter called socket.</w:t>
+      </w:r>
+    </w:p>
+    <w:p>
+      <w:pPr>
+        <w:pStyle w:val="NoteLevel1"/>
+      </w:pPr>
+      <w:r>
+        <w:t>In the `P2pServer` class:</w:t>
+      </w:r>
+    </w:p>
+    <w:p>
+      <w:pPr>
+        <w:pStyle w:val="NoteLevel1"/>
+        <w:rPr>
+          <w:rFonts w:ascii="Courier New" w:hAnsi="Courier New" w:cs="Courier New"/>
+        </w:rPr>
+      </w:pPr>
+      <w:proofErr w:type="spellStart"/>
+      <w:r>
+        <w:rPr>
+          <w:rFonts w:ascii="Courier New" w:hAnsi="Courier New" w:cs="Courier New"/>
+        </w:rPr>
+        <w:t>messageHandler</w:t>
+      </w:r>
+      <w:proofErr w:type="spellEnd"/>
+      <w:r>
+        <w:rPr>
+          <w:rFonts w:ascii="Courier New" w:hAnsi="Courier New" w:cs="Courier New"/>
+        </w:rPr>
+        <w:t>(socket) {</w:t>
+      </w:r>
+    </w:p>
+    <w:p>
+      <w:pPr>
+        <w:pStyle w:val="NoteLevel1"/>
+        <w:rPr>
+          <w:rFonts w:ascii="Courier New" w:hAnsi="Courier New" w:cs="Courier New"/>
+        </w:rPr>
+      </w:pPr>
+      <w:r>
+        <w:rPr>
+          <w:rFonts w:ascii="Courier New" w:hAnsi="Courier New" w:cs="Courier New"/>
+        </w:rPr>
+        <w:t xml:space="preserve">    </w:t>
+      </w:r>
+      <w:proofErr w:type="spellStart"/>
+      <w:r>
+        <w:rPr>
+          <w:rFonts w:ascii="Courier New" w:hAnsi="Courier New" w:cs="Courier New"/>
+        </w:rPr>
+        <w:t>socket.on</w:t>
+      </w:r>
+      <w:proofErr w:type="spellEnd"/>
+      <w:r>
+        <w:rPr>
+          <w:rFonts w:ascii="Courier New" w:hAnsi="Courier New" w:cs="Courier New"/>
+        </w:rPr>
+        <w:t>('message', message =&gt; {</w:t>
+      </w:r>
+    </w:p>
+    <w:p>
+      <w:pPr>
+        <w:pStyle w:val="NoteLevel1"/>
+        <w:rPr>
+          <w:rFonts w:ascii="Courier New" w:hAnsi="Courier New" w:cs="Courier New"/>
+        </w:rPr>
+      </w:pPr>
+      <w:r>
+        <w:rPr>
+          <w:rFonts w:ascii="Courier New" w:hAnsi="Courier New" w:cs="Courier New"/>
+        </w:rPr>
+        <w:t xml:space="preserve">    </w:t>
+      </w:r>
+      <w:proofErr w:type="spellStart"/>
+      <w:r>
+        <w:rPr>
+          <w:rFonts w:ascii="Courier New" w:hAnsi="Courier New" w:cs="Courier New"/>
+        </w:rPr>
+        <w:t>const</w:t>
+      </w:r>
+      <w:proofErr w:type="spellEnd"/>
+      <w:r>
+        <w:rPr>
+          <w:rFonts w:ascii="Courier New" w:hAnsi="Courier New" w:cs="Courier New"/>
+        </w:rPr>
+        <w:t xml:space="preserve"> data = </w:t>
+      </w:r>
+      <w:proofErr w:type="spellStart"/>
+      <w:r>
+        <w:rPr>
+          <w:rFonts w:ascii="Courier New" w:hAnsi="Courier New" w:cs="Courier New"/>
+        </w:rPr>
+        <w:t>JSON.pars</w:t>
+      </w:r>
+      <w:proofErr w:type="spellEnd"/>
+      <w:r>
+        <w:rPr>
+          <w:rFonts w:ascii="Courier New" w:hAnsi="Courier New" w:cs="Courier New"/>
+        </w:rPr>
+        <w:t>(message);</w:t>
+      </w:r>
+    </w:p>
+    <w:p>
+      <w:pPr>
+        <w:pStyle w:val="NoteLevel1"/>
+        <w:rPr>
+          <w:rFonts w:ascii="Courier New" w:hAnsi="Courier New" w:cs="Courier New"/>
+        </w:rPr>
+      </w:pPr>
+      <w:r>
+        <w:rPr>
+          <w:rFonts w:ascii="Courier New" w:hAnsi="Courier New" w:cs="Courier New"/>
+        </w:rPr>
+        <w:t xml:space="preserve">    </w:t>
+      </w:r>
+      <w:r>
+        <w:rPr>
+          <w:rFonts w:ascii="Courier New" w:hAnsi="Courier New" w:cs="Courier New"/>
+        </w:rPr>
+        <w:t>console.log('data', data);</w:t>
+      </w:r>
+    </w:p>
+    <w:p>
+      <w:pPr>
+        <w:pStyle w:val="NoteLevel1"/>
+        <w:rPr>
+          <w:rFonts w:ascii="Courier New" w:hAnsi="Courier New" w:cs="Courier New"/>
+        </w:rPr>
+      </w:pPr>
+      <w:r>
+        <w:rPr>
+          <w:rFonts w:ascii="Courier New" w:hAnsi="Courier New" w:cs="Courier New"/>
+        </w:rPr>
+        <w:tab/>
+        <w:t>});</w:t>
+      </w:r>
+    </w:p>
+    <w:p>
+      <w:pPr>
+        <w:pStyle w:val="NoteLevel1"/>
+        <w:rPr>
+          <w:rFonts w:ascii="Courier New" w:hAnsi="Courier New" w:cs="Courier New"/>
+        </w:rPr>
+      </w:pPr>
+      <w:r>
+        <w:rPr>
+          <w:rFonts w:ascii="Courier New" w:hAnsi="Courier New" w:cs="Courier New"/>
+        </w:rPr>
+        <w:t>});</w:t>
+      </w:r>
+    </w:p>
+    <w:p>
+      <w:pPr>
+        <w:pStyle w:val="NoteLevel1"/>
+        <w:rPr>
+          <w:rFonts w:cs="Courier New"/>
+        </w:rPr>
+      </w:pPr>
+      <w:r>
+        <w:rPr>
+          <w:rFonts w:cs="Courier New"/>
+        </w:rPr>
+        <w:t>In `</w:t>
+      </w:r>
+      <w:proofErr w:type="spellStart"/>
+      <w:r>
+        <w:rPr>
+          <w:rFonts w:cs="Courier New"/>
+        </w:rPr>
+        <w:t>this.connectSocket</w:t>
+      </w:r>
+      <w:proofErr w:type="spellEnd"/>
+      <w:r>
+        <w:rPr>
+          <w:rFonts w:cs="Courier New"/>
+        </w:rPr>
+        <w:t>`:</w:t>
+      </w:r>
+    </w:p>
+    <w:p>
+      <w:pPr>
+        <w:pStyle w:val="NoteLevel1"/>
+        <w:rPr>
+          <w:rFonts w:ascii="Courier New" w:hAnsi="Courier New" w:cs="Courier New"/>
+        </w:rPr>
+      </w:pPr>
+      <w:proofErr w:type="spellStart"/>
+      <w:r>
+        <w:rPr>
+          <w:rFonts w:ascii="Courier New" w:hAnsi="Courier New" w:cs="Courier New"/>
+        </w:rPr>
+        <w:t>connectSocket</w:t>
+      </w:r>
+      <w:proofErr w:type="spellEnd"/>
+      <w:r>
+        <w:rPr>
+          <w:rFonts w:ascii="Courier New" w:hAnsi="Courier New" w:cs="Courier New"/>
+        </w:rPr>
+        <w:t>(socket) {</w:t>
+      </w:r>
+    </w:p>
+    <w:p>
+      <w:pPr>
+        <w:pStyle w:val="NoteLevel1"/>
+        <w:rPr>
+          <w:rFonts w:ascii="Courier New" w:hAnsi="Courier New" w:cs="Courier New"/>
+        </w:rPr>
+      </w:pPr>
+      <w:r>
+        <w:rPr>
+          <w:rFonts w:ascii="Courier New" w:hAnsi="Courier New" w:cs="Courier New"/>
+        </w:rPr>
+        <w:t xml:space="preserve">  </w:t>
+      </w:r>
+      <w:r>
+        <w:rPr>
+          <w:rFonts w:ascii="Courier New" w:hAnsi="Courier New" w:cs="Courier New"/>
+        </w:rPr>
+        <w:tab/>
+      </w:r>
+      <w:proofErr w:type="spellStart"/>
+      <w:r>
+        <w:rPr>
+          <w:rFonts w:ascii="Courier New" w:hAnsi="Courier New" w:cs="Courier New"/>
+        </w:rPr>
+        <w:t>this.sockets.push</w:t>
+      </w:r>
+      <w:proofErr w:type="spellEnd"/>
+      <w:r>
+        <w:rPr>
+          <w:rFonts w:ascii="Courier New" w:hAnsi="Courier New" w:cs="Courier New"/>
+        </w:rPr>
+        <w:t>(socket);</w:t>
+      </w:r>
+    </w:p>
+    <w:p>
+      <w:pPr>
+        <w:pStyle w:val="NoteLevel1"/>
+        <w:rPr>
+          <w:rFonts w:ascii="Courier New" w:hAnsi="Courier New" w:cs="Courier New"/>
+        </w:rPr>
+      </w:pPr>
+      <w:r>
+        <w:rPr>
+          <w:rFonts w:ascii="Courier New" w:hAnsi="Courier New" w:cs="Courier New"/>
+        </w:rPr>
+        <w:t xml:space="preserve">  </w:t>
+      </w:r>
+      <w:r>
+        <w:rPr>
+          <w:rFonts w:ascii="Courier New" w:hAnsi="Courier New" w:cs="Courier New"/>
+        </w:rPr>
+        <w:tab/>
+        <w:t>console.log('Socket connected');</w:t>
+      </w:r>
+    </w:p>
+    <w:p>
+      <w:pPr>
+        <w:pStyle w:val="NoteLevel1"/>
+        <w:rPr>
+          <w:rFonts w:ascii="Courier New" w:hAnsi="Courier New" w:cs="Courier New"/>
+        </w:rPr>
+      </w:pPr>
+      <w:r>
+        <w:rPr>
+          <w:rFonts w:ascii="Courier New" w:hAnsi="Courier New" w:cs="Courier New"/>
+        </w:rPr>
+        <w:t xml:space="preserve">  </w:t>
+      </w:r>
+      <w:r>
+        <w:rPr>
+          <w:rFonts w:ascii="Courier New" w:hAnsi="Courier New" w:cs="Courier New"/>
+        </w:rPr>
+        <w:tab/>
+      </w:r>
+      <w:proofErr w:type="spellStart"/>
+      <w:r>
+        <w:rPr>
+          <w:rFonts w:ascii="Courier New" w:hAnsi="Courier New" w:cs="Courier New"/>
+        </w:rPr>
+        <w:t>this.messageHandler</w:t>
+      </w:r>
+      <w:proofErr w:type="spellEnd"/>
+      <w:r>
+        <w:rPr>
+          <w:rFonts w:ascii="Courier New" w:hAnsi="Courier New" w:cs="Courier New"/>
+        </w:rPr>
+        <w:t>(socket);</w:t>
+      </w:r>
+    </w:p>
+    <w:p>
+      <w:pPr>
+        <w:pStyle w:val="NoteLevel1"/>
+        <w:rPr>
+          <w:rFonts w:ascii="Courier New" w:hAnsi="Courier New" w:cs="Courier New"/>
+        </w:rPr>
+      </w:pPr>
+      <w:r>
+        <w:rPr>
+          <w:rFonts w:ascii="Courier New" w:hAnsi="Courier New" w:cs="Courier New"/>
+        </w:rPr>
+        <w:t xml:space="preserve">// </w:t>
+      </w:r>
+      <w:r>
+        <w:rPr>
+          <w:rFonts w:ascii="Courier New" w:hAnsi="Courier New" w:cs="Courier New"/>
+        </w:rPr>
+        <w:t>send the message event containing the block chain object to the sockets</w:t>
+      </w:r>
+    </w:p>
+    <w:p>
+      <w:pPr>
+        <w:pStyle w:val="NoteLevel1"/>
+        <w:rPr>
+          <w:rFonts w:ascii="Courier New" w:hAnsi="Courier New" w:cs="Courier New"/>
+        </w:rPr>
+      </w:pPr>
+      <w:r>
+        <w:rPr>
+          <w:rFonts w:ascii="Courier New" w:hAnsi="Courier New" w:cs="Courier New"/>
+        </w:rPr>
+        <w:t xml:space="preserve">  </w:t>
+      </w:r>
+      <w:r>
+        <w:rPr>
+          <w:rFonts w:ascii="Courier New" w:hAnsi="Courier New" w:cs="Courier New"/>
+        </w:rPr>
+        <w:tab/>
+      </w:r>
+      <w:proofErr w:type="spellStart"/>
+      <w:r>
+        <w:rPr>
+          <w:rFonts w:ascii="Courier New" w:hAnsi="Courier New" w:cs="Courier New"/>
+        </w:rPr>
+        <w:t>socket.send</w:t>
+      </w:r>
+      <w:proofErr w:type="spellEnd"/>
+      <w:r>
+        <w:rPr>
+          <w:rFonts w:ascii="Courier New" w:hAnsi="Courier New" w:cs="Courier New"/>
+        </w:rPr>
+        <w:t>(</w:t>
+      </w:r>
+      <w:proofErr w:type="spellStart"/>
+      <w:r>
+        <w:rPr>
+          <w:rFonts w:ascii="Courier New" w:hAnsi="Courier New" w:cs="Courier New"/>
+        </w:rPr>
+        <w:t>JSON.stringify</w:t>
+      </w:r>
+      <w:proofErr w:type="spellEnd"/>
+      <w:r>
+        <w:rPr>
+          <w:rFonts w:ascii="Courier New" w:hAnsi="Courier New" w:cs="Courier New"/>
+        </w:rPr>
+        <w:t>(</w:t>
+      </w:r>
+      <w:proofErr w:type="spellStart"/>
+      <w:r>
+        <w:rPr>
+          <w:rFonts w:ascii="Courier New" w:hAnsi="Courier New" w:cs="Courier New"/>
+        </w:rPr>
+        <w:t>this.blockchain.chain</w:t>
+      </w:r>
+      <w:proofErr w:type="spellEnd"/>
+      <w:r>
+        <w:rPr>
+          <w:rFonts w:ascii="Courier New" w:hAnsi="Courier New" w:cs="Courier New"/>
+        </w:rPr>
+        <w:t>));</w:t>
+      </w:r>
+    </w:p>
+    <w:p>
+      <w:pPr>
+        <w:pStyle w:val="NoteLevel1"/>
+        <w:rPr>
+          <w:rFonts w:ascii="Courier New" w:hAnsi="Courier New" w:cs="Courier New"/>
+        </w:rPr>
+      </w:pPr>
+      <w:r>
+        <w:rPr>
+          <w:rFonts w:ascii="Courier New" w:hAnsi="Courier New" w:cs="Courier New"/>
+        </w:rPr>
+        <w:t>}</w:t>
+      </w:r>
+    </w:p>
+    <w:p>
+      <w:pPr>
+        <w:pStyle w:val="ListParagraph"/>
+        <w:rPr>
+          <w:rFonts w:ascii="Courier New" w:hAnsi="Courier New" w:cs="Courier New"/>
+        </w:rPr>
+      </w:pPr>
+    </w:p>
+    <w:p>
+      <w:pPr>
+        <w:pStyle w:val="NoteLevel1"/>
+        <w:rPr>
+          <w:rFonts w:ascii="Courier New" w:hAnsi="Courier New" w:cs="Courier New"/>
+        </w:rPr>
+      </w:pPr>
+      <w:r>
+        <w:rPr>
+          <w:rFonts w:ascii="Courier New" w:hAnsi="Courier New" w:cs="Courier New"/>
+        </w:rPr>
+        <w:lastRenderedPageBreak/>
+        <w:t>Each</w:t>
+      </w:r>
+      <w:r>
+        <w:rPr>
+          <w:rFonts w:ascii="Courier New" w:hAnsi="Courier New" w:cs="Courier New"/>
+        </w:rPr>
+        <w:t xml:space="preserve"> of our </w:t>
+      </w:r>
+      <w:r>
+        <w:rPr>
+          <w:rFonts w:ascii="Courier New" w:hAnsi="Courier New" w:cs="Courier New"/>
+        </w:rPr>
+        <w:t>sockets</w:t>
+      </w:r>
+      <w:r>
+        <w:rPr>
+          <w:rFonts w:ascii="Courier New" w:hAnsi="Courier New" w:cs="Courier New"/>
+        </w:rPr>
+        <w:t xml:space="preserve"> is ready to receive a </w:t>
+      </w:r>
+      <w:r>
+        <w:rPr>
+          <w:rFonts w:ascii="Courier New" w:hAnsi="Courier New" w:cs="Courier New"/>
+        </w:rPr>
+        <w:t>message</w:t>
+      </w:r>
+      <w:r>
+        <w:rPr>
+          <w:rFonts w:ascii="Courier New" w:hAnsi="Courier New" w:cs="Courier New"/>
+        </w:rPr>
+        <w:t xml:space="preserve"> event.</w:t>
+      </w:r>
+      <w:r>
+        <w:rPr>
+          <w:rFonts w:ascii="Courier New" w:hAnsi="Courier New" w:cs="Courier New"/>
+        </w:rPr>
+        <w:t xml:space="preserve"> </w:t>
+      </w:r>
+      <w:r>
+        <w:rPr>
+          <w:rFonts w:cs="Courier New"/>
+        </w:rPr>
+        <w:t>Still we need to send the message event containing the block chain object</w:t>
+      </w:r>
+      <w:r>
+        <w:rPr>
+          <w:rFonts w:cs="Courier New"/>
+        </w:rPr>
+        <w:t xml:space="preserve"> to the sockets that we connect to</w:t>
+      </w:r>
+      <w:r>
+        <w:rPr>
+          <w:rFonts w:cs="Courier New"/>
+        </w:rPr>
+        <w:t>.</w:t>
+      </w:r>
+    </w:p>
+    <w:p>
+      <w:pPr>
+        <w:pStyle w:val="ListParagraph"/>
+        <w:rPr>
+          <w:rFonts w:ascii="Courier New" w:hAnsi="Courier New" w:cs="Courier New"/>
+        </w:rPr>
+      </w:pPr>
+    </w:p>
+    <w:p>
+      <w:pPr>
+        <w:pStyle w:val="NoteLevel1"/>
+        <w:rPr>
+          <w:rFonts w:ascii="Courier New" w:hAnsi="Courier New" w:cs="Courier New"/>
+        </w:rPr>
+      </w:pPr>
     </w:p>
     <w:p>
       <w:pPr>
@@ -48438,13 +48953,8 @@
           <w:numId w:val="0"/>
         </w:numPr>
       </w:pPr>
-      <w:proofErr w:type="gramStart"/>
-      <w:r>
-        <w:t>run</w:t>
-      </w:r>
-      <w:proofErr w:type="gramEnd"/>
-      <w:r>
-        <w:t xml:space="preserve"> the postman app add some dummy blocks</w:t>
+      <w:r>
+        <w:t>For test:</w:t>
       </w:r>
     </w:p>
     <w:p>
@@ -48455,66 +48965,20 @@
           <w:numId w:val="0"/>
         </w:numPr>
       </w:pPr>
-      <w:proofErr w:type="gramStart"/>
-      <w:r>
-        <w:t>after</w:t>
-      </w:r>
-      <w:proofErr w:type="gramEnd"/>
-      <w:r>
-        <w:t xml:space="preserve"> that we would lunch a second instance now</w:t>
-      </w:r>
-      <w:r>
-        <w:t xml:space="preserve"> it should contain the entire block chain from other, </w:t>
-      </w:r>
-    </w:p>
-    <w:p>
-      <w:pPr>
-        <w:pStyle w:val="NoteLevel1"/>
-      </w:pPr>
-      <w:r>
-        <w:t>Run a second instance in a second command line tab:</w:t>
-      </w:r>
-    </w:p>
-    <w:p>
-      <w:pPr>
-        <w:pStyle w:val="NoteLevel1"/>
-      </w:pPr>
-      <w:r>
-        <w:t xml:space="preserve">$ HTTP_PORT=3002 P2P_PORT=5002 PEERS=ws://localhost:5001 </w:t>
-      </w:r>
-      <w:proofErr w:type="spellStart"/>
-      <w:r>
-        <w:t>npm</w:t>
-      </w:r>
-      <w:proofErr w:type="spellEnd"/>
-      <w:r>
-        <w:t xml:space="preserve"> run </w:t>
-      </w:r>
-      <w:proofErr w:type="spellStart"/>
-      <w:r>
-        <w:t>dev</w:t>
-      </w:r>
-      <w:proofErr w:type="spellEnd"/>
-    </w:p>
-    <w:p>
-      <w:pPr>
-        <w:pStyle w:val="NoteLevel1"/>
-      </w:pPr>
-    </w:p>
-    <w:p>
-      <w:pPr>
-        <w:pStyle w:val="NoteLevel1"/>
-      </w:pPr>
-      <w:r>
-        <w:t xml:space="preserve">Observe the received message - the </w:t>
-      </w:r>
-      <w:proofErr w:type="spellStart"/>
-      <w:r>
-        <w:t>blockchain</w:t>
-      </w:r>
-      <w:proofErr w:type="spellEnd"/>
-      <w:r>
-        <w:t xml:space="preserve"> of the original instance.</w:t>
+      <w:r>
+        <w:t>If new block chain appears the connect to that first app receive a message</w:t>
+      </w:r>
+      <w:r>
+        <w:t xml:space="preserve"> containing that entire block chain</w:t>
+      </w:r>
+      <w:r>
+        <w:t>, after that second instance fire it will run the connected</w:t>
+      </w:r>
+      <w:r>
+        <w:t xml:space="preserve"> socket </w:t>
+      </w:r>
+      <w:r>
+        <w:t>and should get the block chain of the first instance.</w:t>
       </w:r>
     </w:p>
     <w:p>
@@ -48525,11 +48989,34 @@
           <w:numId w:val="0"/>
         </w:numPr>
       </w:pPr>
-    </w:p>
-    <w:p>
-      <w:pPr>
-        <w:pStyle w:val="NoteLevel1"/>
-      </w:pPr>
+      <w:r>
+        <w:t>Add the messaging between the web sockets</w:t>
+      </w:r>
+    </w:p>
+    <w:p>
+      <w:pPr>
+        <w:pStyle w:val="NoteLevel1"/>
+      </w:pPr>
+      <w:r>
+        <w:t>(</w:t>
+      </w:r>
+      <w:r>
+        <w:t>Kill all the running instances on the command line</w:t>
+      </w:r>
+      <w:r>
+        <w:t>)</w:t>
+      </w:r>
+      <w:r>
+        <w:t xml:space="preserve">. </w:t>
+      </w:r>
+    </w:p>
+    <w:p>
+      <w:pPr>
+        <w:pStyle w:val="NoteLevel1"/>
+      </w:pPr>
+      <w:r>
+        <w:t>Fire up one instance with</w:t>
+      </w:r>
     </w:p>
     <w:p>
       <w:pPr>
@@ -48540,15 +49027,41 @@
         </w:numPr>
       </w:pPr>
       <w:r>
+        <w:t xml:space="preserve">$ </w:t>
+      </w:r>
+      <w:proofErr w:type="spellStart"/>
+      <w:proofErr w:type="gramStart"/>
+      <w:r>
+        <w:t>npm</w:t>
+      </w:r>
+      <w:proofErr w:type="spellEnd"/>
+      <w:proofErr w:type="gramEnd"/>
+      <w:r>
+        <w:t xml:space="preserve"> run </w:t>
+      </w:r>
+      <w:proofErr w:type="spellStart"/>
+      <w:r>
+        <w:t>dev</w:t>
+      </w:r>
+      <w:proofErr w:type="spellEnd"/>
+    </w:p>
+    <w:p>
+      <w:pPr>
+        <w:pStyle w:val="NoteLevel1"/>
+        <w:numPr>
+          <w:ilvl w:val="0"/>
+          <w:numId w:val="0"/>
+        </w:numPr>
+      </w:pPr>
+      <w:r>
         <w:rPr>
           <w:noProof/>
         </w:rPr>
-        <w:lastRenderedPageBreak/>
         <w:drawing>
-          <wp:inline distT="0" distB="0" distL="0" distR="0" wp14:anchorId="7B9D1D93" wp14:editId="2DD0F7EC">
-            <wp:extent cx="5118100" cy="7607300"/>
-            <wp:effectExtent l="0" t="0" r="12700" b="12700"/>
-            <wp:docPr id="27" name="Picture 4" descr="Macintosh HD:Users:hidayat:Desktop:Screen Shot 2018-05-19 at 09.01.27.png"/>
+          <wp:inline distT="0" distB="0" distL="0" distR="0" wp14:anchorId="68EB8E09" wp14:editId="2FB4ED86">
+            <wp:extent cx="5476875" cy="2019300"/>
+            <wp:effectExtent l="0" t="0" r="9525" b="0"/>
+            <wp:docPr id="35" name="Picture 35"/>
             <wp:cNvGraphicFramePr>
               <a:graphicFrameLocks xmlns:a="http://schemas.openxmlformats.org/drawingml/2006/main" noChangeAspect="1"/>
             </wp:cNvGraphicFramePr>
@@ -48556,36 +49069,23 @@
               <a:graphicData uri="http://schemas.openxmlformats.org/drawingml/2006/picture">
                 <pic:pic xmlns:pic="http://schemas.openxmlformats.org/drawingml/2006/picture">
                   <pic:nvPicPr>
-                    <pic:cNvPr id="0" name="Picture 4" descr="Macintosh HD:Users:hidayat:Desktop:Screen Shot 2018-05-19 at 09.01.27.png"/>
-                    <pic:cNvPicPr>
-                      <a:picLocks noChangeAspect="1" noChangeArrowheads="1"/>
-                    </pic:cNvPicPr>
+                    <pic:cNvPr id="0" name=""/>
+                    <pic:cNvPicPr/>
                   </pic:nvPicPr>
                   <pic:blipFill>
-                    <a:blip r:embed="rId36">
-                      <a:extLst>
-                        <a:ext uri="{28A0092B-C50C-407E-A947-70E740481C1C}">
-                          <a14:useLocalDpi xmlns:a14="http://schemas.microsoft.com/office/drawing/2010/main" val="0"/>
-                        </a:ext>
-                      </a:extLst>
-                    </a:blip>
-                    <a:srcRect/>
+                    <a:blip r:embed="rId36"/>
                     <a:stretch>
                       <a:fillRect/>
                     </a:stretch>
                   </pic:blipFill>
-                  <pic:spPr bwMode="auto">
+                  <pic:spPr>
                     <a:xfrm>
                       <a:off x="0" y="0"/>
-                      <a:ext cx="5118100" cy="7607300"/>
+                      <a:ext cx="5476875" cy="2019300"/>
                     </a:xfrm>
                     <a:prstGeom prst="rect">
                       <a:avLst/>
                     </a:prstGeom>
-                    <a:noFill/>
-                    <a:ln>
-                      <a:noFill/>
-                    </a:ln>
                   </pic:spPr>
                 </pic:pic>
               </a:graphicData>
@@ -48602,6 +49102,18 @@
           <w:numId w:val="0"/>
         </w:numPr>
       </w:pPr>
+      <w:r>
+        <w:t>R</w:t>
+      </w:r>
+      <w:r>
+        <w:t xml:space="preserve">un the postman app add some </w:t>
+      </w:r>
+      <w:r>
+        <w:t>new</w:t>
+      </w:r>
+      <w:r>
+        <w:t xml:space="preserve"> blocks</w:t>
+      </w:r>
     </w:p>
     <w:p>
       <w:pPr>
@@ -48615,12 +49127,11 @@
         <w:rPr>
           <w:noProof/>
         </w:rPr>
-        <w:lastRenderedPageBreak/>
         <w:drawing>
-          <wp:inline distT="0" distB="0" distL="0" distR="0" wp14:anchorId="44E2C777" wp14:editId="7524CB3B">
-            <wp:extent cx="5943600" cy="3454400"/>
-            <wp:effectExtent l="0" t="0" r="0" b="0"/>
-            <wp:docPr id="28" name="Picture 5" descr="Macintosh HD:Users:hidayat:Desktop:Screen Shot 2018-05-19 at 09.01.54.png"/>
+          <wp:inline distT="0" distB="0" distL="0" distR="0" wp14:anchorId="455D3360" wp14:editId="2EEA7D3C">
+            <wp:extent cx="5943600" cy="2467610"/>
+            <wp:effectExtent l="0" t="0" r="0" b="8890"/>
+            <wp:docPr id="36" name="Picture 36"/>
             <wp:cNvGraphicFramePr>
               <a:graphicFrameLocks xmlns:a="http://schemas.openxmlformats.org/drawingml/2006/main" noChangeAspect="1"/>
             </wp:cNvGraphicFramePr>
@@ -48628,36 +49139,23 @@
               <a:graphicData uri="http://schemas.openxmlformats.org/drawingml/2006/picture">
                 <pic:pic xmlns:pic="http://schemas.openxmlformats.org/drawingml/2006/picture">
                   <pic:nvPicPr>
-                    <pic:cNvPr id="0" name="Picture 5" descr="Macintosh HD:Users:hidayat:Desktop:Screen Shot 2018-05-19 at 09.01.54.png"/>
-                    <pic:cNvPicPr>
-                      <a:picLocks noChangeAspect="1" noChangeArrowheads="1"/>
-                    </pic:cNvPicPr>
+                    <pic:cNvPr id="0" name=""/>
+                    <pic:cNvPicPr/>
                   </pic:nvPicPr>
                   <pic:blipFill>
-                    <a:blip r:embed="rId37">
-                      <a:extLst>
-                        <a:ext uri="{28A0092B-C50C-407E-A947-70E740481C1C}">
-                          <a14:useLocalDpi xmlns:a14="http://schemas.microsoft.com/office/drawing/2010/main" val="0"/>
-                        </a:ext>
-                      </a:extLst>
-                    </a:blip>
-                    <a:srcRect/>
+                    <a:blip r:embed="rId37"/>
                     <a:stretch>
                       <a:fillRect/>
                     </a:stretch>
                   </pic:blipFill>
-                  <pic:spPr bwMode="auto">
+                  <pic:spPr>
                     <a:xfrm>
                       <a:off x="0" y="0"/>
-                      <a:ext cx="5943600" cy="3454400"/>
+                      <a:ext cx="5943600" cy="2467610"/>
                     </a:xfrm>
                     <a:prstGeom prst="rect">
                       <a:avLst/>
                     </a:prstGeom>
-                    <a:noFill/>
-                    <a:ln>
-                      <a:noFill/>
-                    </a:ln>
                   </pic:spPr>
                 </pic:pic>
               </a:graphicData>
@@ -48674,6 +49172,47 @@
           <w:numId w:val="0"/>
         </w:numPr>
       </w:pPr>
+      <w:r>
+        <w:rPr>
+          <w:noProof/>
+        </w:rPr>
+        <w:lastRenderedPageBreak/>
+        <w:drawing>
+          <wp:inline distT="0" distB="0" distL="0" distR="0" wp14:anchorId="733422A1" wp14:editId="32217AC4">
+            <wp:extent cx="5419725" cy="3086100"/>
+            <wp:effectExtent l="0" t="0" r="9525" b="0"/>
+            <wp:docPr id="37" name="Picture 37"/>
+            <wp:cNvGraphicFramePr>
+              <a:graphicFrameLocks xmlns:a="http://schemas.openxmlformats.org/drawingml/2006/main" noChangeAspect="1"/>
+            </wp:cNvGraphicFramePr>
+            <a:graphic xmlns:a="http://schemas.openxmlformats.org/drawingml/2006/main">
+              <a:graphicData uri="http://schemas.openxmlformats.org/drawingml/2006/picture">
+                <pic:pic xmlns:pic="http://schemas.openxmlformats.org/drawingml/2006/picture">
+                  <pic:nvPicPr>
+                    <pic:cNvPr id="0" name=""/>
+                    <pic:cNvPicPr/>
+                  </pic:nvPicPr>
+                  <pic:blipFill>
+                    <a:blip r:embed="rId38"/>
+                    <a:stretch>
+                      <a:fillRect/>
+                    </a:stretch>
+                  </pic:blipFill>
+                  <pic:spPr>
+                    <a:xfrm>
+                      <a:off x="0" y="0"/>
+                      <a:ext cx="5419725" cy="3086100"/>
+                    </a:xfrm>
+                    <a:prstGeom prst="rect">
+                      <a:avLst/>
+                    </a:prstGeom>
+                  </pic:spPr>
+                </pic:pic>
+              </a:graphicData>
+            </a:graphic>
+          </wp:inline>
+        </w:drawing>
+      </w:r>
     </w:p>
     <w:p>
       <w:pPr>
@@ -48684,7 +49223,56 @@
         </w:numPr>
       </w:pPr>
       <w:r>
-        <w:t>Synchronizing</w:t>
+        <w:t>After</w:t>
+      </w:r>
+      <w:r>
+        <w:t xml:space="preserve"> that we would lunch a second instance now</w:t>
+      </w:r>
+      <w:r>
+        <w:t xml:space="preserve"> it should contain the entire block chain from other, </w:t>
+      </w:r>
+    </w:p>
+    <w:p>
+      <w:pPr>
+        <w:pStyle w:val="NoteLevel1"/>
+      </w:pPr>
+      <w:r>
+        <w:t>Run a second instance in a second command line tab:</w:t>
+      </w:r>
+    </w:p>
+    <w:p>
+      <w:pPr>
+        <w:pStyle w:val="NoteLevel1"/>
+      </w:pPr>
+      <w:r>
+        <w:t>$ HTTP_PORT=</w:t>
+      </w:r>
+      <w:r>
+        <w:t>2</w:t>
+      </w:r>
+      <w:r>
+        <w:t xml:space="preserve">002 P2P_PORT=5002 PEERS=ws://localhost:5001 </w:t>
+      </w:r>
+      <w:proofErr w:type="spellStart"/>
+      <w:r>
+        <w:t>npm</w:t>
+      </w:r>
+      <w:proofErr w:type="spellEnd"/>
+      <w:r>
+        <w:t xml:space="preserve"> run </w:t>
+      </w:r>
+      <w:proofErr w:type="spellStart"/>
+      <w:r>
+        <w:t>dev</w:t>
+      </w:r>
+      <w:proofErr w:type="spellEnd"/>
+    </w:p>
+    <w:p>
+      <w:pPr>
+        <w:pStyle w:val="NoteLevel1"/>
+      </w:pPr>
+      <w:r>
+        <w:t>As you see it contains all the blocks from the first one.</w:t>
       </w:r>
     </w:p>
     <w:p>
@@ -48695,9 +49283,6 @@
           <w:numId w:val="0"/>
         </w:numPr>
       </w:pPr>
-      <w:r>
-        <w:t xml:space="preserve">When ever new block is added to the chain we want out </w:t>
-      </w:r>
     </w:p>
     <w:p>
       <w:pPr>
@@ -48708,23 +49293,61 @@
         </w:numPr>
       </w:pPr>
       <w:r>
-        <w:t>Use the received chain to synchronize chains across all instances with the `</w:t>
-      </w:r>
-      <w:proofErr w:type="spellStart"/>
-      <w:r>
-        <w:t>replaceChain</w:t>
-      </w:r>
-      <w:proofErr w:type="spellEnd"/>
-      <w:r>
-        <w:t>` function. In the `P2pServer` class, in the `</w:t>
-      </w:r>
-      <w:proofErr w:type="spellStart"/>
-      <w:r>
-        <w:t>messageHandler</w:t>
-      </w:r>
-      <w:proofErr w:type="spellEnd"/>
-      <w:r>
-        <w:t>` function:</w:t>
+        <w:rPr>
+          <w:noProof/>
+        </w:rPr>
+        <w:lastRenderedPageBreak/>
+        <w:drawing>
+          <wp:inline distT="0" distB="0" distL="0" distR="0" wp14:anchorId="54951442" wp14:editId="51E1B207">
+            <wp:extent cx="5943600" cy="3874770"/>
+            <wp:effectExtent l="0" t="0" r="0" b="0"/>
+            <wp:docPr id="38" name="Picture 38"/>
+            <wp:cNvGraphicFramePr>
+              <a:graphicFrameLocks xmlns:a="http://schemas.openxmlformats.org/drawingml/2006/main" noChangeAspect="1"/>
+            </wp:cNvGraphicFramePr>
+            <a:graphic xmlns:a="http://schemas.openxmlformats.org/drawingml/2006/main">
+              <a:graphicData uri="http://schemas.openxmlformats.org/drawingml/2006/picture">
+                <pic:pic xmlns:pic="http://schemas.openxmlformats.org/drawingml/2006/picture">
+                  <pic:nvPicPr>
+                    <pic:cNvPr id="0" name=""/>
+                    <pic:cNvPicPr/>
+                  </pic:nvPicPr>
+                  <pic:blipFill>
+                    <a:blip r:embed="rId39"/>
+                    <a:stretch>
+                      <a:fillRect/>
+                    </a:stretch>
+                  </pic:blipFill>
+                  <pic:spPr>
+                    <a:xfrm>
+                      <a:off x="0" y="0"/>
+                      <a:ext cx="5943600" cy="3874770"/>
+                    </a:xfrm>
+                    <a:prstGeom prst="rect">
+                      <a:avLst/>
+                    </a:prstGeom>
+                  </pic:spPr>
+                </pic:pic>
+              </a:graphicData>
+            </a:graphic>
+          </wp:inline>
+        </w:drawing>
+      </w:r>
+    </w:p>
+    <w:p>
+      <w:pPr>
+        <w:pStyle w:val="NoteLevel1"/>
+      </w:pPr>
+      <w:r>
+        <w:t xml:space="preserve">Observe the received message - the </w:t>
+      </w:r>
+      <w:proofErr w:type="spellStart"/>
+      <w:r>
+        <w:t>blockchain</w:t>
+      </w:r>
+      <w:proofErr w:type="spellEnd"/>
+      <w:r>
+        <w:t xml:space="preserve"> of the original instance.</w:t>
       </w:r>
     </w:p>
     <w:p>
@@ -48735,6 +49358,12 @@
           <w:numId w:val="0"/>
         </w:numPr>
       </w:pPr>
+      <w:r>
+        <w:t>Now check the first instance we have the messaging of the second block chain</w:t>
+      </w:r>
+      <w:r>
+        <w:t>.</w:t>
+      </w:r>
     </w:p>
     <w:p>
       <w:pPr>
@@ -48745,13 +49374,45 @@
         </w:numPr>
       </w:pPr>
       <w:r>
-        <w:t xml:space="preserve">It </w:t>
-      </w:r>
-      <w:proofErr w:type="gramStart"/>
-      <w:r>
-        <w:t>works !!!</w:t>
-      </w:r>
-      <w:proofErr w:type="gramEnd"/>
+        <w:rPr>
+          <w:noProof/>
+        </w:rPr>
+        <w:drawing>
+          <wp:inline distT="0" distB="0" distL="0" distR="0" wp14:anchorId="0A9862C9" wp14:editId="13126621">
+            <wp:extent cx="2990850" cy="1114425"/>
+            <wp:effectExtent l="0" t="0" r="0" b="9525"/>
+            <wp:docPr id="39" name="Picture 39"/>
+            <wp:cNvGraphicFramePr>
+              <a:graphicFrameLocks xmlns:a="http://schemas.openxmlformats.org/drawingml/2006/main" noChangeAspect="1"/>
+            </wp:cNvGraphicFramePr>
+            <a:graphic xmlns:a="http://schemas.openxmlformats.org/drawingml/2006/main">
+              <a:graphicData uri="http://schemas.openxmlformats.org/drawingml/2006/picture">
+                <pic:pic xmlns:pic="http://schemas.openxmlformats.org/drawingml/2006/picture">
+                  <pic:nvPicPr>
+                    <pic:cNvPr id="0" name=""/>
+                    <pic:cNvPicPr/>
+                  </pic:nvPicPr>
+                  <pic:blipFill>
+                    <a:blip r:embed="rId40"/>
+                    <a:stretch>
+                      <a:fillRect/>
+                    </a:stretch>
+                  </pic:blipFill>
+                  <pic:spPr>
+                    <a:xfrm>
+                      <a:off x="0" y="0"/>
+                      <a:ext cx="2990850" cy="1114425"/>
+                    </a:xfrm>
+                    <a:prstGeom prst="rect">
+                      <a:avLst/>
+                    </a:prstGeom>
+                  </pic:spPr>
+                </pic:pic>
+              </a:graphicData>
+            </a:graphic>
+          </wp:inline>
+        </w:drawing>
+      </w:r>
     </w:p>
     <w:p>
       <w:pPr>
@@ -48761,9 +49422,6 @@
           <w:numId w:val="0"/>
         </w:numPr>
       </w:pPr>
-      <w:r>
-        <w:t xml:space="preserve">We added synchronizing function to the block chain </w:t>
-      </w:r>
     </w:p>
     <w:p>
       <w:pPr>
@@ -48773,9 +49431,8 @@
           <w:numId w:val="0"/>
         </w:numPr>
       </w:pPr>
-      <w:r>
-        <w:t>Now when one individual update the others also receive the update.</w:t>
-      </w:r>
+      <w:bookmarkStart w:id="0" w:name="_GoBack"/>
+      <w:bookmarkEnd w:id="0"/>
     </w:p>
     <w:p>
       <w:pPr>
@@ -48785,6 +49442,9 @@
           <w:numId w:val="0"/>
         </w:numPr>
       </w:pPr>
+      <w:r>
+        <w:t>Synchronizing</w:t>
+      </w:r>
     </w:p>
     <w:p>
       <w:pPr>
@@ -48793,21 +49453,9 @@
           <w:ilvl w:val="0"/>
           <w:numId w:val="0"/>
         </w:numPr>
-        <w:rPr>
-          <w:u w:val="single"/>
-        </w:rPr>
-      </w:pPr>
-      <w:r>
-        <w:rPr>
-          <w:u w:val="single"/>
-        </w:rPr>
-        <w:t>Proof of Work</w:t>
-      </w:r>
-      <w:r>
-        <w:rPr>
-          <w:u w:val="single"/>
-        </w:rPr>
-        <w:t xml:space="preserve"> system</w:t>
+      </w:pPr>
+      <w:r>
+        <w:t xml:space="preserve">When ever new block is added to the chain we want out </w:t>
       </w:r>
     </w:p>
     <w:p>
@@ -48819,25 +49467,23 @@
         </w:numPr>
       </w:pPr>
       <w:r>
-        <w:t xml:space="preserve">It is a system that requires a miner to spend time on doing computational work, in </w:t>
-      </w:r>
-      <w:r>
-        <w:t>order to add</w:t>
-      </w:r>
-      <w:r>
-        <w:t xml:space="preserve"> block</w:t>
-      </w:r>
-      <w:r>
-        <w:t>s to the chain</w:t>
-      </w:r>
-      <w:r>
-        <w:t>.</w:t>
-      </w:r>
-      <w:r>
-        <w:t xml:space="preserve"> In our decentralized block chain any peer has the capability of submitting and replacing a block. </w:t>
-      </w:r>
-      <w:r>
-        <w:t xml:space="preserve"> </w:t>
+        <w:t>Use the received chain to synchronize chains across all instances with the `</w:t>
+      </w:r>
+      <w:proofErr w:type="spellStart"/>
+      <w:r>
+        <w:t>replaceChain</w:t>
+      </w:r>
+      <w:proofErr w:type="spellEnd"/>
+      <w:r>
+        <w:t>` function. In the `P2pServer` class, in the `</w:t>
+      </w:r>
+      <w:proofErr w:type="spellStart"/>
+      <w:r>
+        <w:t>messageHandler</w:t>
+      </w:r>
+      <w:proofErr w:type="spellEnd"/>
+      <w:r>
+        <w:t>` function:</w:t>
       </w:r>
     </w:p>
     <w:p>
@@ -48858,8 +49504,13 @@
         </w:numPr>
       </w:pPr>
       <w:r>
-        <w:t>As long as that chain is long enough</w:t>
-      </w:r>
+        <w:t xml:space="preserve">It </w:t>
+      </w:r>
+      <w:proofErr w:type="gramStart"/>
+      <w:r>
+        <w:t>works !!!</w:t>
+      </w:r>
+      <w:proofErr w:type="gramEnd"/>
     </w:p>
     <w:p>
       <w:pPr>
@@ -48869,6 +49520,9 @@
           <w:numId w:val="0"/>
         </w:numPr>
       </w:pPr>
+      <w:r>
+        <w:t xml:space="preserve">We added synchronizing function to the block chain </w:t>
+      </w:r>
     </w:p>
     <w:p>
       <w:pPr>
@@ -48878,15 +49532,8 @@
           <w:numId w:val="0"/>
         </w:numPr>
       </w:pPr>
-    </w:p>
-    <w:p>
-      <w:pPr>
-        <w:rPr>
-          <w:rFonts w:ascii="Verdana" w:eastAsia="MS Gothic" w:hAnsi="Verdana"/>
-        </w:rPr>
-      </w:pPr>
-      <w:r>
-        <w:br w:type="page"/>
+      <w:r>
+        <w:t>Now when one individual update the others also receive the update.</w:t>
       </w:r>
     </w:p>
     <w:p>
@@ -48897,10 +49544,6 @@
           <w:numId w:val="0"/>
         </w:numPr>
       </w:pPr>
-      <w:r>
-        <w:lastRenderedPageBreak/>
-        <w:t>Peer-to-peer Server</w:t>
-      </w:r>
     </w:p>
     <w:p>
       <w:pPr>
@@ -48909,10 +49552,126 @@
           <w:ilvl w:val="0"/>
           <w:numId w:val="0"/>
         </w:numPr>
+        <w:rPr>
+          <w:u w:val="single"/>
+        </w:rPr>
+      </w:pPr>
+      <w:r>
+        <w:rPr>
+          <w:u w:val="single"/>
+        </w:rPr>
+        <w:t>Proof of Work</w:t>
+      </w:r>
+      <w:r>
+        <w:rPr>
+          <w:u w:val="single"/>
+        </w:rPr>
+        <w:t xml:space="preserve"> system</w:t>
+      </w:r>
+    </w:p>
+    <w:p>
+      <w:pPr>
+        <w:pStyle w:val="NoteLevel1"/>
+        <w:numPr>
+          <w:ilvl w:val="0"/>
+          <w:numId w:val="0"/>
+        </w:numPr>
+      </w:pPr>
+      <w:r>
+        <w:t xml:space="preserve">It is a system that requires a miner to spend time on doing computational work, in </w:t>
+      </w:r>
+      <w:r>
+        <w:t>order to add</w:t>
+      </w:r>
+      <w:r>
+        <w:t xml:space="preserve"> block</w:t>
+      </w:r>
+      <w:r>
+        <w:t>s to the chain</w:t>
+      </w:r>
+      <w:r>
+        <w:t>.</w:t>
+      </w:r>
+      <w:r>
+        <w:t xml:space="preserve"> In our decentralized block chain any peer has the capability of submitting and replacing a block. </w:t>
+      </w:r>
+      <w:r>
+        <w:t xml:space="preserve"> </w:t>
+      </w:r>
+    </w:p>
+    <w:p>
+      <w:pPr>
+        <w:pStyle w:val="NoteLevel1"/>
+        <w:numPr>
+          <w:ilvl w:val="0"/>
+          <w:numId w:val="0"/>
+        </w:numPr>
+      </w:pPr>
+    </w:p>
+    <w:p>
+      <w:pPr>
+        <w:pStyle w:val="NoteLevel1"/>
+        <w:numPr>
+          <w:ilvl w:val="0"/>
+          <w:numId w:val="0"/>
+        </w:numPr>
+      </w:pPr>
+      <w:r>
+        <w:t>As long as that chain is long enough</w:t>
+      </w:r>
+    </w:p>
+    <w:p>
+      <w:pPr>
+        <w:pStyle w:val="NoteLevel1"/>
+        <w:numPr>
+          <w:ilvl w:val="0"/>
+          <w:numId w:val="0"/>
+        </w:numPr>
+      </w:pPr>
+    </w:p>
+    <w:p>
+      <w:pPr>
+        <w:pStyle w:val="NoteLevel1"/>
+        <w:numPr>
+          <w:ilvl w:val="0"/>
+          <w:numId w:val="0"/>
+        </w:numPr>
+      </w:pPr>
+    </w:p>
+    <w:p>
+      <w:pPr>
+        <w:rPr>
+          <w:rFonts w:ascii="Verdana" w:eastAsia="MS Gothic" w:hAnsi="Verdana"/>
+        </w:rPr>
+      </w:pPr>
+      <w:r>
+        <w:br w:type="page"/>
+      </w:r>
+    </w:p>
+    <w:p>
+      <w:pPr>
+        <w:pStyle w:val="NoteLevel1"/>
+        <w:numPr>
+          <w:ilvl w:val="0"/>
+          <w:numId w:val="0"/>
+        </w:numPr>
+      </w:pPr>
+      <w:r>
+        <w:lastRenderedPageBreak/>
+        <w:t>Peer-to-peer Server</w:t>
+      </w:r>
+    </w:p>
+    <w:p>
+      <w:pPr>
+        <w:pStyle w:val="NoteLevel1"/>
+        <w:numPr>
+          <w:ilvl w:val="0"/>
+          <w:numId w:val="0"/>
+        </w:numPr>
       </w:pPr>
     </w:p>
     <w:sectPr>
-      <w:headerReference w:type="first" r:id="rId38"/>
+      <w:headerReference w:type="first" r:id="rId41"/>
       <w:pgSz w:w="12240" w:h="15840"/>
       <w:pgMar w:top="1440" w:right="1440" w:bottom="1440" w:left="1440" w:header="720" w:footer="720" w:gutter="0"/>
       <w:cols w:space="720"/>

</xml_diff>

<commit_message>
Synchronize the Blockchain across the Peers
</commit_message>
<xml_diff>
--- a/Documentation/BlockChain-CryptoCurrency.docx
+++ b/Documentation/BlockChain-CryptoCurrency.docx
@@ -43260,8 +43260,6 @@
         </w:rPr>
         <w:t>We need to make sure that these messages update our block chain. And they are all agreed on one, the second block chain also send its block instances to first and the first block chain is sending its block to the second.</w:t>
       </w:r>
-      <w:bookmarkStart w:id="0" w:name="_GoBack"/>
-      <w:bookmarkEnd w:id="0"/>
     </w:p>
     <w:p>
       <w:pPr>
@@ -43731,6 +43729,16 @@
     </w:p>
     <w:p>
       <w:pPr>
+        <w:rPr>
+          <w:rFonts w:ascii="Verdana" w:eastAsia="MS Gothic" w:hAnsi="Verdana"/>
+        </w:rPr>
+      </w:pPr>
+      <w:r>
+        <w:br w:type="page"/>
+      </w:r>
+    </w:p>
+    <w:p>
+      <w:pPr>
         <w:pStyle w:val="NoteLevel1"/>
         <w:numPr>
           <w:ilvl w:val="0"/>
@@ -43738,6 +43746,7 @@
         </w:numPr>
       </w:pPr>
       <w:r>
+        <w:lastRenderedPageBreak/>
         <w:t>Synchronizing</w:t>
       </w:r>
     </w:p>
@@ -43777,13 +43786,150 @@
     <w:p>
       <w:pPr>
         <w:pStyle w:val="NoteLevel1"/>
+        <w:rPr>
+          <w:highlight w:val="yellow"/>
+        </w:rPr>
+      </w:pPr>
+      <w:r>
+        <w:rPr>
+          <w:highlight w:val="yellow"/>
+        </w:rPr>
+        <w:t>messageHandler(socket){</w:t>
+      </w:r>
+    </w:p>
+    <w:p>
+      <w:pPr>
+        <w:pStyle w:val="NoteLevel1"/>
+        <w:rPr>
+          <w:highlight w:val="yellow"/>
+        </w:rPr>
+      </w:pPr>
+      <w:r>
+        <w:rPr>
+          <w:highlight w:val="yellow"/>
+        </w:rPr>
+        <w:t xml:space="preserve">        socket.on('message', message =&gt; {</w:t>
+      </w:r>
+    </w:p>
+    <w:p>
+      <w:pPr>
+        <w:pStyle w:val="NoteLevel1"/>
+        <w:rPr>
+          <w:highlight w:val="yellow"/>
+        </w:rPr>
+      </w:pPr>
+      <w:r>
+        <w:rPr>
+          <w:highlight w:val="yellow"/>
+        </w:rPr>
+        <w:t xml:space="preserve">            // convert Stringfy to JSON</w:t>
+      </w:r>
+    </w:p>
+    <w:p>
+      <w:pPr>
+        <w:pStyle w:val="NoteLevel1"/>
+        <w:rPr>
+          <w:highlight w:val="yellow"/>
+        </w:rPr>
+      </w:pPr>
+      <w:r>
+        <w:rPr>
+          <w:highlight w:val="yellow"/>
+        </w:rPr>
+        <w:t xml:space="preserve">            const data = JSON.parse(message);</w:t>
+      </w:r>
+    </w:p>
+    <w:p>
+      <w:pPr>
+        <w:pStyle w:val="NoteLevel1"/>
+        <w:rPr>
+          <w:highlight w:val="yellow"/>
+        </w:rPr>
+      </w:pPr>
+      <w:r>
+        <w:rPr>
+          <w:highlight w:val="yellow"/>
+        </w:rPr>
+        <w:t xml:space="preserve">            console.log('data', data);</w:t>
+      </w:r>
+    </w:p>
+    <w:p>
+      <w:pPr>
+        <w:pStyle w:val="NoteLevel1"/>
+        <w:rPr>
+          <w:highlight w:val="yellow"/>
+        </w:rPr>
+      </w:pPr>
+    </w:p>
+    <w:p>
+      <w:pPr>
+        <w:pStyle w:val="NoteLevel1"/>
+        <w:rPr>
+          <w:highlight w:val="yellow"/>
+        </w:rPr>
+      </w:pPr>
+      <w:r>
+        <w:rPr>
+          <w:highlight w:val="yellow"/>
+        </w:rPr>
+        <w:t xml:space="preserve">            // represent pain from an other chain</w:t>
+      </w:r>
+    </w:p>
+    <w:p>
+      <w:pPr>
+        <w:pStyle w:val="NoteLevel1"/>
+        <w:rPr>
+          <w:highlight w:val="yellow"/>
+        </w:rPr>
+      </w:pPr>
+      <w:r>
+        <w:rPr>
+          <w:highlight w:val="yellow"/>
+        </w:rPr>
+        <w:t xml:space="preserve">            this.blockchain.replaceChain(data);</w:t>
+      </w:r>
+    </w:p>
+    <w:p>
+      <w:pPr>
+        <w:pStyle w:val="NoteLevel1"/>
+        <w:rPr>
+          <w:highlight w:val="yellow"/>
+        </w:rPr>
+      </w:pPr>
+      <w:r>
+        <w:rPr>
+          <w:highlight w:val="yellow"/>
+        </w:rPr>
+        <w:t xml:space="preserve">            </w:t>
+      </w:r>
+    </w:p>
+    <w:p>
+      <w:pPr>
+        <w:pStyle w:val="NoteLevel1"/>
+        <w:rPr>
+          <w:highlight w:val="yellow"/>
+        </w:rPr>
+      </w:pPr>
+      <w:r>
+        <w:rPr>
+          <w:highlight w:val="yellow"/>
+        </w:rPr>
+        <w:t xml:space="preserve">        })</w:t>
+      </w:r>
+    </w:p>
+    <w:p>
+      <w:pPr>
+        <w:pStyle w:val="NoteLevel1"/>
         <w:numPr>
           <w:ilvl w:val="0"/>
           <w:numId w:val="0"/>
         </w:numPr>
       </w:pPr>
       <w:r>
-        <w:t>It works !!!</w:t>
+        <w:rPr>
+          <w:highlight w:val="yellow"/>
+        </w:rPr>
+        <w:t xml:space="preserve">    }</w:t>
       </w:r>
     </w:p>
     <w:p>
@@ -43795,7 +43941,16 @@
         </w:numPr>
       </w:pPr>
       <w:r>
-        <w:t xml:space="preserve">We added synchronizing function to the block chain </w:t>
+        <w:t>When ever new block is added to a chain we want each of our pairs to be aware of that new block. We want the peers to be updated each time</w:t>
+      </w:r>
+      <w:r>
+        <w:t>. For this case we will implement a function called</w:t>
+      </w:r>
+      <w:r>
+        <w:t xml:space="preserve"> We added synchronizing function to the block chain and named it</w:t>
+      </w:r>
+      <w:r>
+        <w:t xml:space="preserve"> syncChain.</w:t>
       </w:r>
     </w:p>
     <w:p>
@@ -43806,9 +43961,6 @@
           <w:numId w:val="0"/>
         </w:numPr>
       </w:pPr>
-      <w:r>
-        <w:t>Now when one individual update the others also receive the update.</w:t>
-      </w:r>
     </w:p>
     <w:p>
       <w:pPr>
@@ -43818,6 +43970,15 @@
           <w:numId w:val="0"/>
         </w:numPr>
       </w:pPr>
+      <w:r>
+        <w:t>The goal of this function will be sending the block chain of the current instance to all of the socket pairs</w:t>
+      </w:r>
+      <w:r>
+        <w:t>. For this we will use a forEach function</w:t>
+      </w:r>
+      <w:r>
+        <w:t xml:space="preserve"> that will run in each of our sockets.</w:t>
+      </w:r>
     </w:p>
     <w:p>
       <w:pPr>
@@ -43826,22 +43987,7 @@
           <w:ilvl w:val="0"/>
           <w:numId w:val="0"/>
         </w:numPr>
-        <w:rPr>
-          <w:u w:val="single"/>
-        </w:rPr>
-      </w:pPr>
-      <w:r>
-        <w:rPr>
-          <w:u w:val="single"/>
-        </w:rPr>
-        <w:t>Proof of Work</w:t>
-      </w:r>
-      <w:r>
-        <w:rPr>
-          <w:u w:val="single"/>
-        </w:rPr>
-        <w:t xml:space="preserve"> system</w:t>
-      </w:r>
+      </w:pPr>
     </w:p>
     <w:p>
       <w:pPr>
@@ -43852,25 +43998,196 @@
         </w:numPr>
       </w:pPr>
       <w:r>
-        <w:t xml:space="preserve">It is a system that requires a miner to spend time on doing computational work, in </w:t>
-      </w:r>
-      <w:r>
-        <w:t>order to add</w:t>
-      </w:r>
-      <w:r>
-        <w:t xml:space="preserve"> block</w:t>
-      </w:r>
-      <w:r>
-        <w:t>s to the chain</w:t>
-      </w:r>
-      <w:r>
+        <w:t xml:space="preserve">A function sendChain that will take a socket as a parameter and send the block as Json. </w:t>
+      </w:r>
+    </w:p>
+    <w:p>
+      <w:pPr>
+        <w:shd w:val="clear" w:color="auto" w:fill="282C34"/>
+        <w:spacing w:after="0" w:line="285" w:lineRule="atLeast"/>
+        <w:rPr>
+          <w:rFonts w:ascii="Consolas" w:eastAsia="Times New Roman" w:hAnsi="Consolas" w:cs="Times New Roman"/>
+          <w:color w:val="BBBBBB"/>
+          <w:sz w:val="21"/>
+          <w:szCs w:val="21"/>
+        </w:rPr>
+      </w:pPr>
+      <w:r>
+        <w:rPr>
+          <w:rFonts w:ascii="Consolas" w:eastAsia="Times New Roman" w:hAnsi="Consolas" w:cs="Times New Roman"/>
+          <w:color w:val="61AFEF"/>
+          <w:sz w:val="21"/>
+          <w:szCs w:val="21"/>
+        </w:rPr>
+        <w:t>sendChain</w:t>
+      </w:r>
+      <w:r>
+        <w:rPr>
+          <w:rFonts w:ascii="Consolas" w:eastAsia="Times New Roman" w:hAnsi="Consolas" w:cs="Times New Roman"/>
+          <w:color w:val="ABB2BF"/>
+          <w:sz w:val="21"/>
+          <w:szCs w:val="21"/>
+        </w:rPr>
+        <w:t>(socket){</w:t>
+      </w:r>
+    </w:p>
+    <w:p>
+      <w:pPr>
+        <w:shd w:val="clear" w:color="auto" w:fill="282C34"/>
+        <w:spacing w:after="0" w:line="285" w:lineRule="atLeast"/>
+        <w:rPr>
+          <w:rFonts w:ascii="Consolas" w:eastAsia="Times New Roman" w:hAnsi="Consolas" w:cs="Times New Roman"/>
+          <w:color w:val="BBBBBB"/>
+          <w:sz w:val="21"/>
+          <w:szCs w:val="21"/>
+        </w:rPr>
+      </w:pPr>
+      <w:r>
+        <w:rPr>
+          <w:rFonts w:ascii="Consolas" w:eastAsia="Times New Roman" w:hAnsi="Consolas" w:cs="Times New Roman"/>
+          <w:color w:val="E06C75"/>
+          <w:sz w:val="21"/>
+          <w:szCs w:val="21"/>
+        </w:rPr>
+        <w:t xml:space="preserve">        socket</w:t>
+      </w:r>
+      <w:r>
+        <w:rPr>
+          <w:rFonts w:ascii="Consolas" w:eastAsia="Times New Roman" w:hAnsi="Consolas" w:cs="Times New Roman"/>
+          <w:color w:val="56B6C2"/>
+          <w:sz w:val="21"/>
+          <w:szCs w:val="21"/>
+        </w:rPr>
         <w:t>.</w:t>
       </w:r>
       <w:r>
-        <w:t xml:space="preserve"> In our decentralized block chain any peer has the capability of submitting and replacing a block. </w:t>
-      </w:r>
-      <w:r>
-        <w:t xml:space="preserve"> </w:t>
+        <w:rPr>
+          <w:rFonts w:ascii="Consolas" w:eastAsia="Times New Roman" w:hAnsi="Consolas" w:cs="Times New Roman"/>
+          <w:color w:val="61AFEF"/>
+          <w:sz w:val="21"/>
+          <w:szCs w:val="21"/>
+        </w:rPr>
+        <w:t>send</w:t>
+      </w:r>
+      <w:r>
+        <w:rPr>
+          <w:rFonts w:ascii="Consolas" w:eastAsia="Times New Roman" w:hAnsi="Consolas" w:cs="Times New Roman"/>
+          <w:color w:val="ABB2BF"/>
+          <w:sz w:val="21"/>
+          <w:szCs w:val="21"/>
+        </w:rPr>
+        <w:t>(</w:t>
+      </w:r>
+      <w:r>
+        <w:rPr>
+          <w:rFonts w:ascii="Consolas" w:eastAsia="Times New Roman" w:hAnsi="Consolas" w:cs="Times New Roman"/>
+          <w:color w:val="E5C07B"/>
+          <w:sz w:val="21"/>
+          <w:szCs w:val="21"/>
+        </w:rPr>
+        <w:t>JSON</w:t>
+      </w:r>
+      <w:r>
+        <w:rPr>
+          <w:rFonts w:ascii="Consolas" w:eastAsia="Times New Roman" w:hAnsi="Consolas" w:cs="Times New Roman"/>
+          <w:color w:val="56B6C2"/>
+          <w:sz w:val="21"/>
+          <w:szCs w:val="21"/>
+        </w:rPr>
+        <w:t>.</w:t>
+      </w:r>
+      <w:r>
+        <w:rPr>
+          <w:rFonts w:ascii="Consolas" w:eastAsia="Times New Roman" w:hAnsi="Consolas" w:cs="Times New Roman"/>
+          <w:color w:val="61AFEF"/>
+          <w:sz w:val="21"/>
+          <w:szCs w:val="21"/>
+        </w:rPr>
+        <w:t>stringify</w:t>
+      </w:r>
+      <w:r>
+        <w:rPr>
+          <w:rFonts w:ascii="Consolas" w:eastAsia="Times New Roman" w:hAnsi="Consolas" w:cs="Times New Roman"/>
+          <w:color w:val="ABB2BF"/>
+          <w:sz w:val="21"/>
+          <w:szCs w:val="21"/>
+        </w:rPr>
+        <w:t>(</w:t>
+      </w:r>
+      <w:r>
+        <w:rPr>
+          <w:rFonts w:ascii="Consolas" w:eastAsia="Times New Roman" w:hAnsi="Consolas" w:cs="Times New Roman"/>
+          <w:color w:val="E06C75"/>
+          <w:sz w:val="21"/>
+          <w:szCs w:val="21"/>
+        </w:rPr>
+        <w:t>this</w:t>
+      </w:r>
+      <w:r>
+        <w:rPr>
+          <w:rFonts w:ascii="Consolas" w:eastAsia="Times New Roman" w:hAnsi="Consolas" w:cs="Times New Roman"/>
+          <w:color w:val="56B6C2"/>
+          <w:sz w:val="21"/>
+          <w:szCs w:val="21"/>
+        </w:rPr>
+        <w:t>.</w:t>
+      </w:r>
+      <w:r>
+        <w:rPr>
+          <w:rFonts w:ascii="Consolas" w:eastAsia="Times New Roman" w:hAnsi="Consolas" w:cs="Times New Roman"/>
+          <w:color w:val="E06C75"/>
+          <w:sz w:val="21"/>
+          <w:szCs w:val="21"/>
+        </w:rPr>
+        <w:t>blockchain</w:t>
+      </w:r>
+      <w:r>
+        <w:rPr>
+          <w:rFonts w:ascii="Consolas" w:eastAsia="Times New Roman" w:hAnsi="Consolas" w:cs="Times New Roman"/>
+          <w:color w:val="56B6C2"/>
+          <w:sz w:val="21"/>
+          <w:szCs w:val="21"/>
+        </w:rPr>
+        <w:t>.</w:t>
+      </w:r>
+      <w:r>
+        <w:rPr>
+          <w:rFonts w:ascii="Consolas" w:eastAsia="Times New Roman" w:hAnsi="Consolas" w:cs="Times New Roman"/>
+          <w:color w:val="E06C75"/>
+          <w:sz w:val="21"/>
+          <w:szCs w:val="21"/>
+        </w:rPr>
+        <w:t>chain</w:t>
+      </w:r>
+      <w:r>
+        <w:rPr>
+          <w:rFonts w:ascii="Consolas" w:eastAsia="Times New Roman" w:hAnsi="Consolas" w:cs="Times New Roman"/>
+          <w:color w:val="ABB2BF"/>
+          <w:sz w:val="21"/>
+          <w:szCs w:val="21"/>
+        </w:rPr>
+        <w:t>));</w:t>
+      </w:r>
+    </w:p>
+    <w:p>
+      <w:pPr>
+        <w:shd w:val="clear" w:color="auto" w:fill="282C34"/>
+        <w:spacing w:after="0" w:line="285" w:lineRule="atLeast"/>
+        <w:rPr>
+          <w:rFonts w:ascii="Consolas" w:eastAsia="Times New Roman" w:hAnsi="Consolas" w:cs="Times New Roman"/>
+          <w:color w:val="BBBBBB"/>
+          <w:sz w:val="21"/>
+          <w:szCs w:val="21"/>
+        </w:rPr>
+      </w:pPr>
+      <w:r>
+        <w:rPr>
+          <w:rFonts w:ascii="Consolas" w:eastAsia="Times New Roman" w:hAnsi="Consolas" w:cs="Times New Roman"/>
+          <w:color w:val="ABB2BF"/>
+          <w:sz w:val="21"/>
+          <w:szCs w:val="21"/>
+        </w:rPr>
+        <w:t xml:space="preserve">    }</w:t>
       </w:r>
     </w:p>
     <w:p>
@@ -43881,6 +44198,375 @@
           <w:numId w:val="0"/>
         </w:numPr>
       </w:pPr>
+      <w:r>
+        <w:t xml:space="preserve"> </w:t>
+      </w:r>
+    </w:p>
+    <w:p>
+      <w:pPr>
+        <w:shd w:val="clear" w:color="auto" w:fill="282C34"/>
+        <w:spacing w:after="0" w:line="285" w:lineRule="atLeast"/>
+        <w:rPr>
+          <w:rFonts w:ascii="Consolas" w:eastAsia="Times New Roman" w:hAnsi="Consolas" w:cs="Times New Roman"/>
+          <w:color w:val="61AFEF"/>
+          <w:sz w:val="21"/>
+          <w:szCs w:val="21"/>
+        </w:rPr>
+      </w:pPr>
+    </w:p>
+    <w:p>
+      <w:pPr>
+        <w:shd w:val="clear" w:color="auto" w:fill="282C34"/>
+        <w:spacing w:after="0" w:line="285" w:lineRule="atLeast"/>
+        <w:rPr>
+          <w:rFonts w:ascii="Consolas" w:eastAsia="Times New Roman" w:hAnsi="Consolas" w:cs="Times New Roman"/>
+          <w:color w:val="BBBBBB"/>
+          <w:sz w:val="21"/>
+          <w:szCs w:val="21"/>
+        </w:rPr>
+      </w:pPr>
+      <w:r>
+        <w:rPr>
+          <w:rFonts w:ascii="Consolas" w:eastAsia="Times New Roman" w:hAnsi="Consolas" w:cs="Times New Roman"/>
+          <w:color w:val="61AFEF"/>
+          <w:sz w:val="21"/>
+          <w:szCs w:val="21"/>
+        </w:rPr>
+        <w:lastRenderedPageBreak/>
+        <w:t>connectSocket</w:t>
+      </w:r>
+      <w:r>
+        <w:rPr>
+          <w:rFonts w:ascii="Consolas" w:eastAsia="Times New Roman" w:hAnsi="Consolas" w:cs="Times New Roman"/>
+          <w:color w:val="ABB2BF"/>
+          <w:sz w:val="21"/>
+          <w:szCs w:val="21"/>
+        </w:rPr>
+        <w:t>(socket){</w:t>
+      </w:r>
+    </w:p>
+    <w:p>
+      <w:pPr>
+        <w:shd w:val="clear" w:color="auto" w:fill="282C34"/>
+        <w:spacing w:after="0" w:line="285" w:lineRule="atLeast"/>
+        <w:rPr>
+          <w:rFonts w:ascii="Consolas" w:eastAsia="Times New Roman" w:hAnsi="Consolas" w:cs="Times New Roman"/>
+          <w:color w:val="BBBBBB"/>
+          <w:sz w:val="21"/>
+          <w:szCs w:val="21"/>
+        </w:rPr>
+      </w:pPr>
+      <w:r>
+        <w:rPr>
+          <w:rFonts w:ascii="Consolas" w:eastAsia="Times New Roman" w:hAnsi="Consolas" w:cs="Times New Roman"/>
+          <w:color w:val="ABB2BF"/>
+          <w:sz w:val="21"/>
+          <w:szCs w:val="21"/>
+        </w:rPr>
+        <w:t xml:space="preserve">        </w:t>
+      </w:r>
+      <w:r>
+        <w:rPr>
+          <w:rFonts w:ascii="Consolas" w:eastAsia="Times New Roman" w:hAnsi="Consolas" w:cs="Times New Roman"/>
+          <w:color w:val="E06C75"/>
+          <w:sz w:val="21"/>
+          <w:szCs w:val="21"/>
+        </w:rPr>
+        <w:t>this</w:t>
+      </w:r>
+      <w:r>
+        <w:rPr>
+          <w:rFonts w:ascii="Consolas" w:eastAsia="Times New Roman" w:hAnsi="Consolas" w:cs="Times New Roman"/>
+          <w:color w:val="56B6C2"/>
+          <w:sz w:val="21"/>
+          <w:szCs w:val="21"/>
+        </w:rPr>
+        <w:t>.</w:t>
+      </w:r>
+      <w:r>
+        <w:rPr>
+          <w:rFonts w:ascii="Consolas" w:eastAsia="Times New Roman" w:hAnsi="Consolas" w:cs="Times New Roman"/>
+          <w:color w:val="E06C75"/>
+          <w:sz w:val="21"/>
+          <w:szCs w:val="21"/>
+        </w:rPr>
+        <w:t>sockets</w:t>
+      </w:r>
+      <w:r>
+        <w:rPr>
+          <w:rFonts w:ascii="Consolas" w:eastAsia="Times New Roman" w:hAnsi="Consolas" w:cs="Times New Roman"/>
+          <w:color w:val="56B6C2"/>
+          <w:sz w:val="21"/>
+          <w:szCs w:val="21"/>
+        </w:rPr>
+        <w:t>.push</w:t>
+      </w:r>
+      <w:r>
+        <w:rPr>
+          <w:rFonts w:ascii="Consolas" w:eastAsia="Times New Roman" w:hAnsi="Consolas" w:cs="Times New Roman"/>
+          <w:color w:val="ABB2BF"/>
+          <w:sz w:val="21"/>
+          <w:szCs w:val="21"/>
+        </w:rPr>
+        <w:t>(socket);</w:t>
+      </w:r>
+    </w:p>
+    <w:p>
+      <w:pPr>
+        <w:shd w:val="clear" w:color="auto" w:fill="282C34"/>
+        <w:spacing w:after="0" w:line="285" w:lineRule="atLeast"/>
+        <w:rPr>
+          <w:rFonts w:ascii="Consolas" w:eastAsia="Times New Roman" w:hAnsi="Consolas" w:cs="Times New Roman"/>
+          <w:color w:val="BBBBBB"/>
+          <w:sz w:val="21"/>
+          <w:szCs w:val="21"/>
+        </w:rPr>
+      </w:pPr>
+      <w:r>
+        <w:rPr>
+          <w:rFonts w:ascii="Consolas" w:eastAsia="Times New Roman" w:hAnsi="Consolas" w:cs="Times New Roman"/>
+          <w:color w:val="ABB2BF"/>
+          <w:sz w:val="21"/>
+          <w:szCs w:val="21"/>
+        </w:rPr>
+        <w:t xml:space="preserve">        </w:t>
+      </w:r>
+      <w:r>
+        <w:rPr>
+          <w:rFonts w:ascii="Consolas" w:eastAsia="Times New Roman" w:hAnsi="Consolas" w:cs="Times New Roman"/>
+          <w:color w:val="56B6C2"/>
+          <w:sz w:val="21"/>
+          <w:szCs w:val="21"/>
+        </w:rPr>
+        <w:t>console.log</w:t>
+      </w:r>
+      <w:r>
+        <w:rPr>
+          <w:rFonts w:ascii="Consolas" w:eastAsia="Times New Roman" w:hAnsi="Consolas" w:cs="Times New Roman"/>
+          <w:color w:val="ABB2BF"/>
+          <w:sz w:val="21"/>
+          <w:szCs w:val="21"/>
+        </w:rPr>
+        <w:t>(</w:t>
+      </w:r>
+      <w:r>
+        <w:rPr>
+          <w:rFonts w:ascii="Consolas" w:eastAsia="Times New Roman" w:hAnsi="Consolas" w:cs="Times New Roman"/>
+          <w:color w:val="98C379"/>
+          <w:sz w:val="21"/>
+          <w:szCs w:val="21"/>
+        </w:rPr>
+        <w:t>'Socket connected'</w:t>
+      </w:r>
+      <w:r>
+        <w:rPr>
+          <w:rFonts w:ascii="Consolas" w:eastAsia="Times New Roman" w:hAnsi="Consolas" w:cs="Times New Roman"/>
+          <w:color w:val="ABB2BF"/>
+          <w:sz w:val="21"/>
+          <w:szCs w:val="21"/>
+        </w:rPr>
+        <w:t>);</w:t>
+      </w:r>
+    </w:p>
+    <w:p>
+      <w:pPr>
+        <w:shd w:val="clear" w:color="auto" w:fill="282C34"/>
+        <w:spacing w:after="0" w:line="285" w:lineRule="atLeast"/>
+        <w:rPr>
+          <w:rFonts w:ascii="Consolas" w:eastAsia="Times New Roman" w:hAnsi="Consolas" w:cs="Times New Roman"/>
+          <w:color w:val="BBBBBB"/>
+          <w:sz w:val="21"/>
+          <w:szCs w:val="21"/>
+        </w:rPr>
+      </w:pPr>
+      <w:r>
+        <w:rPr>
+          <w:rFonts w:ascii="Consolas" w:eastAsia="Times New Roman" w:hAnsi="Consolas" w:cs="Times New Roman"/>
+          <w:color w:val="ABB2BF"/>
+          <w:sz w:val="21"/>
+          <w:szCs w:val="21"/>
+        </w:rPr>
+        <w:t xml:space="preserve">        </w:t>
+      </w:r>
+      <w:r>
+        <w:rPr>
+          <w:rFonts w:ascii="Consolas" w:eastAsia="Times New Roman" w:hAnsi="Consolas" w:cs="Times New Roman"/>
+          <w:color w:val="E06C75"/>
+          <w:sz w:val="21"/>
+          <w:szCs w:val="21"/>
+        </w:rPr>
+        <w:t>this</w:t>
+      </w:r>
+      <w:r>
+        <w:rPr>
+          <w:rFonts w:ascii="Consolas" w:eastAsia="Times New Roman" w:hAnsi="Consolas" w:cs="Times New Roman"/>
+          <w:color w:val="56B6C2"/>
+          <w:sz w:val="21"/>
+          <w:szCs w:val="21"/>
+        </w:rPr>
+        <w:t>.</w:t>
+      </w:r>
+      <w:r>
+        <w:rPr>
+          <w:rFonts w:ascii="Consolas" w:eastAsia="Times New Roman" w:hAnsi="Consolas" w:cs="Times New Roman"/>
+          <w:color w:val="61AFEF"/>
+          <w:sz w:val="21"/>
+          <w:szCs w:val="21"/>
+        </w:rPr>
+        <w:t>messageHandler</w:t>
+      </w:r>
+      <w:r>
+        <w:rPr>
+          <w:rFonts w:ascii="Consolas" w:eastAsia="Times New Roman" w:hAnsi="Consolas" w:cs="Times New Roman"/>
+          <w:color w:val="ABB2BF"/>
+          <w:sz w:val="21"/>
+          <w:szCs w:val="21"/>
+        </w:rPr>
+        <w:t>(socket);</w:t>
+      </w:r>
+    </w:p>
+    <w:p>
+      <w:pPr>
+        <w:shd w:val="clear" w:color="auto" w:fill="282C34"/>
+        <w:spacing w:after="0" w:line="285" w:lineRule="atLeast"/>
+        <w:rPr>
+          <w:rFonts w:ascii="Consolas" w:eastAsia="Times New Roman" w:hAnsi="Consolas" w:cs="Times New Roman"/>
+          <w:color w:val="BBBBBB"/>
+          <w:sz w:val="21"/>
+          <w:szCs w:val="21"/>
+        </w:rPr>
+      </w:pPr>
+      <w:r>
+        <w:rPr>
+          <w:rFonts w:ascii="Consolas" w:eastAsia="Times New Roman" w:hAnsi="Consolas" w:cs="Times New Roman"/>
+          <w:color w:val="ABB2BF"/>
+          <w:sz w:val="21"/>
+          <w:szCs w:val="21"/>
+        </w:rPr>
+        <w:t xml:space="preserve">        </w:t>
+      </w:r>
+    </w:p>
+    <w:p>
+      <w:pPr>
+        <w:shd w:val="clear" w:color="auto" w:fill="282C34"/>
+        <w:spacing w:after="0" w:line="285" w:lineRule="atLeast"/>
+        <w:rPr>
+          <w:rFonts w:ascii="Consolas" w:eastAsia="Times New Roman" w:hAnsi="Consolas" w:cs="Times New Roman"/>
+          <w:color w:val="BBBBBB"/>
+          <w:sz w:val="21"/>
+          <w:szCs w:val="21"/>
+        </w:rPr>
+      </w:pPr>
+      <w:r>
+        <w:rPr>
+          <w:rFonts w:ascii="Consolas" w:eastAsia="Times New Roman" w:hAnsi="Consolas" w:cs="Times New Roman"/>
+          <w:color w:val="ABB2BF"/>
+          <w:sz w:val="21"/>
+          <w:szCs w:val="21"/>
+        </w:rPr>
+        <w:t xml:space="preserve">        </w:t>
+      </w:r>
+      <w:r>
+        <w:rPr>
+          <w:rFonts w:ascii="Consolas" w:eastAsia="Times New Roman" w:hAnsi="Consolas" w:cs="Times New Roman"/>
+          <w:i/>
+          <w:iCs/>
+          <w:color w:val="5C6370"/>
+          <w:sz w:val="21"/>
+          <w:szCs w:val="21"/>
+        </w:rPr>
+        <w:t>// sendChain</w:t>
+      </w:r>
+    </w:p>
+    <w:p>
+      <w:pPr>
+        <w:shd w:val="clear" w:color="auto" w:fill="282C34"/>
+        <w:spacing w:after="0" w:line="285" w:lineRule="atLeast"/>
+        <w:rPr>
+          <w:rFonts w:ascii="Consolas" w:eastAsia="Times New Roman" w:hAnsi="Consolas" w:cs="Times New Roman"/>
+          <w:color w:val="BBBBBB"/>
+          <w:sz w:val="21"/>
+          <w:szCs w:val="21"/>
+        </w:rPr>
+      </w:pPr>
+      <w:r>
+        <w:rPr>
+          <w:rFonts w:ascii="Consolas" w:eastAsia="Times New Roman" w:hAnsi="Consolas" w:cs="Times New Roman"/>
+          <w:color w:val="ABB2BF"/>
+          <w:sz w:val="21"/>
+          <w:szCs w:val="21"/>
+        </w:rPr>
+        <w:t xml:space="preserve">        </w:t>
+      </w:r>
+      <w:r>
+        <w:rPr>
+          <w:rFonts w:ascii="Consolas" w:eastAsia="Times New Roman" w:hAnsi="Consolas" w:cs="Times New Roman"/>
+          <w:color w:val="E06C75"/>
+          <w:sz w:val="21"/>
+          <w:szCs w:val="21"/>
+        </w:rPr>
+        <w:t>this</w:t>
+      </w:r>
+      <w:r>
+        <w:rPr>
+          <w:rFonts w:ascii="Consolas" w:eastAsia="Times New Roman" w:hAnsi="Consolas" w:cs="Times New Roman"/>
+          <w:color w:val="56B6C2"/>
+          <w:sz w:val="21"/>
+          <w:szCs w:val="21"/>
+        </w:rPr>
+        <w:t>.</w:t>
+      </w:r>
+      <w:r>
+        <w:rPr>
+          <w:rFonts w:ascii="Consolas" w:eastAsia="Times New Roman" w:hAnsi="Consolas" w:cs="Times New Roman"/>
+          <w:color w:val="61AFEF"/>
+          <w:sz w:val="21"/>
+          <w:szCs w:val="21"/>
+        </w:rPr>
+        <w:t>sendChain</w:t>
+      </w:r>
+      <w:r>
+        <w:rPr>
+          <w:rFonts w:ascii="Consolas" w:eastAsia="Times New Roman" w:hAnsi="Consolas" w:cs="Times New Roman"/>
+          <w:color w:val="ABB2BF"/>
+          <w:sz w:val="21"/>
+          <w:szCs w:val="21"/>
+        </w:rPr>
+        <w:t>(socket)</w:t>
+      </w:r>
+    </w:p>
+    <w:p>
+      <w:pPr>
+        <w:shd w:val="clear" w:color="auto" w:fill="282C34"/>
+        <w:spacing w:after="0" w:line="285" w:lineRule="atLeast"/>
+        <w:rPr>
+          <w:rFonts w:ascii="Consolas" w:eastAsia="Times New Roman" w:hAnsi="Consolas" w:cs="Times New Roman"/>
+          <w:color w:val="BBBBBB"/>
+          <w:sz w:val="21"/>
+          <w:szCs w:val="21"/>
+        </w:rPr>
+      </w:pPr>
+    </w:p>
+    <w:p>
+      <w:pPr>
+        <w:shd w:val="clear" w:color="auto" w:fill="282C34"/>
+        <w:spacing w:after="0" w:line="285" w:lineRule="atLeast"/>
+        <w:rPr>
+          <w:rFonts w:ascii="Consolas" w:eastAsia="Times New Roman" w:hAnsi="Consolas" w:cs="Times New Roman"/>
+          <w:color w:val="BBBBBB"/>
+          <w:sz w:val="21"/>
+          <w:szCs w:val="21"/>
+        </w:rPr>
+      </w:pPr>
+      <w:r>
+        <w:rPr>
+          <w:rFonts w:ascii="Consolas" w:eastAsia="Times New Roman" w:hAnsi="Consolas" w:cs="Times New Roman"/>
+          <w:color w:val="ABB2BF"/>
+          <w:sz w:val="21"/>
+          <w:szCs w:val="21"/>
+        </w:rPr>
+        <w:t xml:space="preserve">    }</w:t>
+      </w:r>
     </w:p>
     <w:p>
       <w:pPr>
@@ -43890,9 +44576,212 @@
           <w:numId w:val="0"/>
         </w:numPr>
       </w:pPr>
-      <w:r>
-        <w:t>As long as that chain is long enough</w:t>
-      </w:r>
+    </w:p>
+    <w:p>
+      <w:pPr>
+        <w:shd w:val="clear" w:color="auto" w:fill="282C34"/>
+        <w:spacing w:after="0" w:line="285" w:lineRule="atLeast"/>
+        <w:rPr>
+          <w:rFonts w:ascii="Consolas" w:eastAsia="Times New Roman" w:hAnsi="Consolas" w:cs="Times New Roman"/>
+          <w:color w:val="BBBBBB"/>
+          <w:sz w:val="21"/>
+          <w:szCs w:val="21"/>
+        </w:rPr>
+      </w:pPr>
+      <w:r>
+        <w:rPr>
+          <w:rFonts w:ascii="Consolas" w:eastAsia="Times New Roman" w:hAnsi="Consolas" w:cs="Times New Roman"/>
+          <w:i/>
+          <w:iCs/>
+          <w:color w:val="5C6370"/>
+          <w:sz w:val="21"/>
+          <w:szCs w:val="21"/>
+        </w:rPr>
+        <w:t>// synchroize the change</w:t>
+      </w:r>
+    </w:p>
+    <w:p>
+      <w:pPr>
+        <w:shd w:val="clear" w:color="auto" w:fill="282C34"/>
+        <w:spacing w:after="0" w:line="285" w:lineRule="atLeast"/>
+        <w:rPr>
+          <w:rFonts w:ascii="Consolas" w:eastAsia="Times New Roman" w:hAnsi="Consolas" w:cs="Times New Roman"/>
+          <w:color w:val="BBBBBB"/>
+          <w:sz w:val="21"/>
+          <w:szCs w:val="21"/>
+        </w:rPr>
+      </w:pPr>
+      <w:r>
+        <w:rPr>
+          <w:rFonts w:ascii="Consolas" w:eastAsia="Times New Roman" w:hAnsi="Consolas" w:cs="Times New Roman"/>
+          <w:color w:val="61AFEF"/>
+          <w:sz w:val="21"/>
+          <w:szCs w:val="21"/>
+        </w:rPr>
+        <w:t>syncChain</w:t>
+      </w:r>
+      <w:r>
+        <w:rPr>
+          <w:rFonts w:ascii="Consolas" w:eastAsia="Times New Roman" w:hAnsi="Consolas" w:cs="Times New Roman"/>
+          <w:color w:val="ABB2BF"/>
+          <w:sz w:val="21"/>
+          <w:szCs w:val="21"/>
+        </w:rPr>
+        <w:t>(){</w:t>
+      </w:r>
+    </w:p>
+    <w:p>
+      <w:pPr>
+        <w:shd w:val="clear" w:color="auto" w:fill="282C34"/>
+        <w:spacing w:after="0" w:line="285" w:lineRule="atLeast"/>
+        <w:rPr>
+          <w:rFonts w:ascii="Consolas" w:eastAsia="Times New Roman" w:hAnsi="Consolas" w:cs="Times New Roman"/>
+          <w:color w:val="BBBBBB"/>
+          <w:sz w:val="21"/>
+          <w:szCs w:val="21"/>
+        </w:rPr>
+      </w:pPr>
+      <w:r>
+        <w:rPr>
+          <w:rFonts w:ascii="Consolas" w:eastAsia="Times New Roman" w:hAnsi="Consolas" w:cs="Times New Roman"/>
+          <w:color w:val="ABB2BF"/>
+          <w:sz w:val="21"/>
+          <w:szCs w:val="21"/>
+        </w:rPr>
+        <w:t xml:space="preserve">        </w:t>
+      </w:r>
+      <w:r>
+        <w:rPr>
+          <w:rFonts w:ascii="Consolas" w:eastAsia="Times New Roman" w:hAnsi="Consolas" w:cs="Times New Roman"/>
+          <w:color w:val="E06C75"/>
+          <w:sz w:val="21"/>
+          <w:szCs w:val="21"/>
+        </w:rPr>
+        <w:t>this</w:t>
+      </w:r>
+      <w:r>
+        <w:rPr>
+          <w:rFonts w:ascii="Consolas" w:eastAsia="Times New Roman" w:hAnsi="Consolas" w:cs="Times New Roman"/>
+          <w:color w:val="56B6C2"/>
+          <w:sz w:val="21"/>
+          <w:szCs w:val="21"/>
+        </w:rPr>
+        <w:t>.</w:t>
+      </w:r>
+      <w:r>
+        <w:rPr>
+          <w:rFonts w:ascii="Consolas" w:eastAsia="Times New Roman" w:hAnsi="Consolas" w:cs="Times New Roman"/>
+          <w:color w:val="E06C75"/>
+          <w:sz w:val="21"/>
+          <w:szCs w:val="21"/>
+        </w:rPr>
+        <w:t>sockets</w:t>
+      </w:r>
+      <w:r>
+        <w:rPr>
+          <w:rFonts w:ascii="Consolas" w:eastAsia="Times New Roman" w:hAnsi="Consolas" w:cs="Times New Roman"/>
+          <w:color w:val="56B6C2"/>
+          <w:sz w:val="21"/>
+          <w:szCs w:val="21"/>
+        </w:rPr>
+        <w:t>.</w:t>
+      </w:r>
+      <w:r>
+        <w:rPr>
+          <w:rFonts w:ascii="Consolas" w:eastAsia="Times New Roman" w:hAnsi="Consolas" w:cs="Times New Roman"/>
+          <w:color w:val="61AFEF"/>
+          <w:sz w:val="21"/>
+          <w:szCs w:val="21"/>
+        </w:rPr>
+        <w:t>forEach</w:t>
+      </w:r>
+      <w:r>
+        <w:rPr>
+          <w:rFonts w:ascii="Consolas" w:eastAsia="Times New Roman" w:hAnsi="Consolas" w:cs="Times New Roman"/>
+          <w:color w:val="ABB2BF"/>
+          <w:sz w:val="21"/>
+          <w:szCs w:val="21"/>
+        </w:rPr>
+        <w:t xml:space="preserve">(socket </w:t>
+      </w:r>
+      <w:r>
+        <w:rPr>
+          <w:rFonts w:ascii="Consolas" w:eastAsia="Times New Roman" w:hAnsi="Consolas" w:cs="Times New Roman"/>
+          <w:color w:val="C678DD"/>
+          <w:sz w:val="21"/>
+          <w:szCs w:val="21"/>
+        </w:rPr>
+        <w:t>=&gt;</w:t>
+      </w:r>
+      <w:r>
+        <w:rPr>
+          <w:rFonts w:ascii="Consolas" w:eastAsia="Times New Roman" w:hAnsi="Consolas" w:cs="Times New Roman"/>
+          <w:color w:val="E06C75"/>
+          <w:sz w:val="21"/>
+          <w:szCs w:val="21"/>
+        </w:rPr>
+        <w:t>this</w:t>
+      </w:r>
+      <w:r>
+        <w:rPr>
+          <w:rFonts w:ascii="Consolas" w:eastAsia="Times New Roman" w:hAnsi="Consolas" w:cs="Times New Roman"/>
+          <w:color w:val="56B6C2"/>
+          <w:sz w:val="21"/>
+          <w:szCs w:val="21"/>
+        </w:rPr>
+        <w:t>.</w:t>
+      </w:r>
+      <w:r>
+        <w:rPr>
+          <w:rFonts w:ascii="Consolas" w:eastAsia="Times New Roman" w:hAnsi="Consolas" w:cs="Times New Roman"/>
+          <w:color w:val="61AFEF"/>
+          <w:sz w:val="21"/>
+          <w:szCs w:val="21"/>
+        </w:rPr>
+        <w:t>sendChain</w:t>
+      </w:r>
+      <w:r>
+        <w:rPr>
+          <w:rFonts w:ascii="Consolas" w:eastAsia="Times New Roman" w:hAnsi="Consolas" w:cs="Times New Roman"/>
+          <w:color w:val="ABB2BF"/>
+          <w:sz w:val="21"/>
+          <w:szCs w:val="21"/>
+        </w:rPr>
+        <w:t>(socket));</w:t>
+      </w:r>
+    </w:p>
+    <w:p>
+      <w:pPr>
+        <w:shd w:val="clear" w:color="auto" w:fill="282C34"/>
+        <w:spacing w:after="0" w:line="285" w:lineRule="atLeast"/>
+        <w:rPr>
+          <w:rFonts w:ascii="Consolas" w:eastAsia="Times New Roman" w:hAnsi="Consolas" w:cs="Times New Roman"/>
+          <w:color w:val="BBBBBB"/>
+          <w:sz w:val="21"/>
+          <w:szCs w:val="21"/>
+        </w:rPr>
+      </w:pPr>
+      <w:r>
+        <w:rPr>
+          <w:rFonts w:ascii="Consolas" w:eastAsia="Times New Roman" w:hAnsi="Consolas" w:cs="Times New Roman"/>
+          <w:color w:val="ABB2BF"/>
+          <w:sz w:val="21"/>
+          <w:szCs w:val="21"/>
+        </w:rPr>
+        <w:t xml:space="preserve">    }</w:t>
+      </w:r>
+    </w:p>
+    <w:p>
+      <w:pPr>
+        <w:shd w:val="clear" w:color="auto" w:fill="282C34"/>
+        <w:spacing w:after="0" w:line="285" w:lineRule="atLeast"/>
+        <w:rPr>
+          <w:rFonts w:ascii="Consolas" w:eastAsia="Times New Roman" w:hAnsi="Consolas" w:cs="Times New Roman"/>
+          <w:color w:val="BBBBBB"/>
+          <w:sz w:val="21"/>
+          <w:szCs w:val="21"/>
+        </w:rPr>
+      </w:pPr>
     </w:p>
     <w:p>
       <w:pPr>
@@ -43911,15 +44800,566 @@
           <w:numId w:val="0"/>
         </w:numPr>
       </w:pPr>
-    </w:p>
-    <w:p>
-      <w:pPr>
-        <w:rPr>
-          <w:rFonts w:ascii="Verdana" w:eastAsia="MS Gothic" w:hAnsi="Verdana"/>
-        </w:rPr>
-      </w:pPr>
-      <w:r>
-        <w:br w:type="page"/>
+      <w:r>
+        <w:t>In the index.js call the p2pserver syncChain</w:t>
+      </w:r>
+    </w:p>
+    <w:p>
+      <w:pPr>
+        <w:shd w:val="clear" w:color="auto" w:fill="282C34"/>
+        <w:spacing w:after="0" w:line="285" w:lineRule="atLeast"/>
+        <w:rPr>
+          <w:rFonts w:ascii="Consolas" w:eastAsia="Times New Roman" w:hAnsi="Consolas" w:cs="Times New Roman"/>
+          <w:color w:val="BBBBBB"/>
+          <w:sz w:val="21"/>
+          <w:szCs w:val="21"/>
+        </w:rPr>
+      </w:pPr>
+      <w:r>
+        <w:rPr>
+          <w:rFonts w:ascii="Consolas" w:eastAsia="Times New Roman" w:hAnsi="Consolas" w:cs="Times New Roman"/>
+          <w:i/>
+          <w:iCs/>
+          <w:color w:val="5C6370"/>
+          <w:sz w:val="21"/>
+          <w:szCs w:val="21"/>
+        </w:rPr>
+        <w:t>//Post Request</w:t>
+      </w:r>
+    </w:p>
+    <w:p>
+      <w:pPr>
+        <w:shd w:val="clear" w:color="auto" w:fill="282C34"/>
+        <w:spacing w:after="0" w:line="285" w:lineRule="atLeast"/>
+        <w:rPr>
+          <w:rFonts w:ascii="Consolas" w:eastAsia="Times New Roman" w:hAnsi="Consolas" w:cs="Times New Roman"/>
+          <w:color w:val="BBBBBB"/>
+          <w:sz w:val="21"/>
+          <w:szCs w:val="21"/>
+        </w:rPr>
+      </w:pPr>
+      <w:r>
+        <w:rPr>
+          <w:rFonts w:ascii="Consolas" w:eastAsia="Times New Roman" w:hAnsi="Consolas" w:cs="Times New Roman"/>
+          <w:color w:val="E06C75"/>
+          <w:sz w:val="21"/>
+          <w:szCs w:val="21"/>
+        </w:rPr>
+        <w:t>app</w:t>
+      </w:r>
+      <w:r>
+        <w:rPr>
+          <w:rFonts w:ascii="Consolas" w:eastAsia="Times New Roman" w:hAnsi="Consolas" w:cs="Times New Roman"/>
+          <w:color w:val="56B6C2"/>
+          <w:sz w:val="21"/>
+          <w:szCs w:val="21"/>
+        </w:rPr>
+        <w:t>.</w:t>
+      </w:r>
+      <w:r>
+        <w:rPr>
+          <w:rFonts w:ascii="Consolas" w:eastAsia="Times New Roman" w:hAnsi="Consolas" w:cs="Times New Roman"/>
+          <w:color w:val="61AFEF"/>
+          <w:sz w:val="21"/>
+          <w:szCs w:val="21"/>
+        </w:rPr>
+        <w:t>post</w:t>
+      </w:r>
+      <w:r>
+        <w:rPr>
+          <w:rFonts w:ascii="Consolas" w:eastAsia="Times New Roman" w:hAnsi="Consolas" w:cs="Times New Roman"/>
+          <w:color w:val="ABB2BF"/>
+          <w:sz w:val="21"/>
+          <w:szCs w:val="21"/>
+        </w:rPr>
+        <w:t>(</w:t>
+      </w:r>
+      <w:r>
+        <w:rPr>
+          <w:rFonts w:ascii="Consolas" w:eastAsia="Times New Roman" w:hAnsi="Consolas" w:cs="Times New Roman"/>
+          <w:color w:val="98C379"/>
+          <w:sz w:val="21"/>
+          <w:szCs w:val="21"/>
+        </w:rPr>
+        <w:t>'/mine'</w:t>
+      </w:r>
+      <w:r>
+        <w:rPr>
+          <w:rFonts w:ascii="Consolas" w:eastAsia="Times New Roman" w:hAnsi="Consolas" w:cs="Times New Roman"/>
+          <w:color w:val="ABB2BF"/>
+          <w:sz w:val="21"/>
+          <w:szCs w:val="21"/>
+        </w:rPr>
+        <w:t xml:space="preserve">, (req, res) </w:t>
+      </w:r>
+      <w:r>
+        <w:rPr>
+          <w:rFonts w:ascii="Consolas" w:eastAsia="Times New Roman" w:hAnsi="Consolas" w:cs="Times New Roman"/>
+          <w:color w:val="C678DD"/>
+          <w:sz w:val="21"/>
+          <w:szCs w:val="21"/>
+        </w:rPr>
+        <w:t>=&gt;</w:t>
+      </w:r>
+      <w:r>
+        <w:rPr>
+          <w:rFonts w:ascii="Consolas" w:eastAsia="Times New Roman" w:hAnsi="Consolas" w:cs="Times New Roman"/>
+          <w:color w:val="ABB2BF"/>
+          <w:sz w:val="21"/>
+          <w:szCs w:val="21"/>
+        </w:rPr>
+        <w:t xml:space="preserve"> {</w:t>
+      </w:r>
+    </w:p>
+    <w:p>
+      <w:pPr>
+        <w:shd w:val="clear" w:color="auto" w:fill="282C34"/>
+        <w:spacing w:after="0" w:line="285" w:lineRule="atLeast"/>
+        <w:rPr>
+          <w:rFonts w:ascii="Consolas" w:eastAsia="Times New Roman" w:hAnsi="Consolas" w:cs="Times New Roman"/>
+          <w:color w:val="BBBBBB"/>
+          <w:sz w:val="21"/>
+          <w:szCs w:val="21"/>
+        </w:rPr>
+      </w:pPr>
+      <w:r>
+        <w:rPr>
+          <w:rFonts w:ascii="Consolas" w:eastAsia="Times New Roman" w:hAnsi="Consolas" w:cs="Times New Roman"/>
+          <w:color w:val="ABB2BF"/>
+          <w:sz w:val="21"/>
+          <w:szCs w:val="21"/>
+        </w:rPr>
+        <w:t xml:space="preserve">   </w:t>
+      </w:r>
+      <w:r>
+        <w:rPr>
+          <w:rFonts w:ascii="Consolas" w:eastAsia="Times New Roman" w:hAnsi="Consolas" w:cs="Times New Roman"/>
+          <w:color w:val="C678DD"/>
+          <w:sz w:val="21"/>
+          <w:szCs w:val="21"/>
+        </w:rPr>
+        <w:t>const</w:t>
+      </w:r>
+      <w:r>
+        <w:rPr>
+          <w:rFonts w:ascii="Consolas" w:eastAsia="Times New Roman" w:hAnsi="Consolas" w:cs="Times New Roman"/>
+          <w:color w:val="ABB2BF"/>
+          <w:sz w:val="21"/>
+          <w:szCs w:val="21"/>
+        </w:rPr>
+        <w:t xml:space="preserve"> block </w:t>
+      </w:r>
+      <w:r>
+        <w:rPr>
+          <w:rFonts w:ascii="Consolas" w:eastAsia="Times New Roman" w:hAnsi="Consolas" w:cs="Times New Roman"/>
+          <w:color w:val="56B6C2"/>
+          <w:sz w:val="21"/>
+          <w:szCs w:val="21"/>
+        </w:rPr>
+        <w:t>=</w:t>
+      </w:r>
+      <w:r>
+        <w:rPr>
+          <w:rFonts w:ascii="Consolas" w:eastAsia="Times New Roman" w:hAnsi="Consolas" w:cs="Times New Roman"/>
+          <w:color w:val="E06C75"/>
+          <w:sz w:val="21"/>
+          <w:szCs w:val="21"/>
+        </w:rPr>
+        <w:t>bc</w:t>
+      </w:r>
+      <w:r>
+        <w:rPr>
+          <w:rFonts w:ascii="Consolas" w:eastAsia="Times New Roman" w:hAnsi="Consolas" w:cs="Times New Roman"/>
+          <w:color w:val="56B6C2"/>
+          <w:sz w:val="21"/>
+          <w:szCs w:val="21"/>
+        </w:rPr>
+        <w:t>.</w:t>
+      </w:r>
+      <w:r>
+        <w:rPr>
+          <w:rFonts w:ascii="Consolas" w:eastAsia="Times New Roman" w:hAnsi="Consolas" w:cs="Times New Roman"/>
+          <w:color w:val="61AFEF"/>
+          <w:sz w:val="21"/>
+          <w:szCs w:val="21"/>
+        </w:rPr>
+        <w:t>addBlock</w:t>
+      </w:r>
+      <w:r>
+        <w:rPr>
+          <w:rFonts w:ascii="Consolas" w:eastAsia="Times New Roman" w:hAnsi="Consolas" w:cs="Times New Roman"/>
+          <w:color w:val="ABB2BF"/>
+          <w:sz w:val="21"/>
+          <w:szCs w:val="21"/>
+        </w:rPr>
+        <w:t>(</w:t>
+      </w:r>
+      <w:r>
+        <w:rPr>
+          <w:rFonts w:ascii="Consolas" w:eastAsia="Times New Roman" w:hAnsi="Consolas" w:cs="Times New Roman"/>
+          <w:color w:val="E06C75"/>
+          <w:sz w:val="21"/>
+          <w:szCs w:val="21"/>
+        </w:rPr>
+        <w:t>req</w:t>
+      </w:r>
+      <w:r>
+        <w:rPr>
+          <w:rFonts w:ascii="Consolas" w:eastAsia="Times New Roman" w:hAnsi="Consolas" w:cs="Times New Roman"/>
+          <w:color w:val="56B6C2"/>
+          <w:sz w:val="21"/>
+          <w:szCs w:val="21"/>
+        </w:rPr>
+        <w:t>.</w:t>
+      </w:r>
+      <w:r>
+        <w:rPr>
+          <w:rFonts w:ascii="Consolas" w:eastAsia="Times New Roman" w:hAnsi="Consolas" w:cs="Times New Roman"/>
+          <w:color w:val="E06C75"/>
+          <w:sz w:val="21"/>
+          <w:szCs w:val="21"/>
+        </w:rPr>
+        <w:t>body</w:t>
+      </w:r>
+      <w:r>
+        <w:rPr>
+          <w:rFonts w:ascii="Consolas" w:eastAsia="Times New Roman" w:hAnsi="Consolas" w:cs="Times New Roman"/>
+          <w:color w:val="56B6C2"/>
+          <w:sz w:val="21"/>
+          <w:szCs w:val="21"/>
+        </w:rPr>
+        <w:t>.</w:t>
+      </w:r>
+      <w:r>
+        <w:rPr>
+          <w:rFonts w:ascii="Consolas" w:eastAsia="Times New Roman" w:hAnsi="Consolas" w:cs="Times New Roman"/>
+          <w:color w:val="E06C75"/>
+          <w:sz w:val="21"/>
+          <w:szCs w:val="21"/>
+        </w:rPr>
+        <w:t>data</w:t>
+      </w:r>
+      <w:r>
+        <w:rPr>
+          <w:rFonts w:ascii="Consolas" w:eastAsia="Times New Roman" w:hAnsi="Consolas" w:cs="Times New Roman"/>
+          <w:color w:val="ABB2BF"/>
+          <w:sz w:val="21"/>
+          <w:szCs w:val="21"/>
+        </w:rPr>
+        <w:t>);</w:t>
+      </w:r>
+    </w:p>
+    <w:p>
+      <w:pPr>
+        <w:shd w:val="clear" w:color="auto" w:fill="282C34"/>
+        <w:spacing w:after="0" w:line="285" w:lineRule="atLeast"/>
+        <w:rPr>
+          <w:rFonts w:ascii="Consolas" w:eastAsia="Times New Roman" w:hAnsi="Consolas" w:cs="Times New Roman"/>
+          <w:color w:val="BBBBBB"/>
+          <w:sz w:val="21"/>
+          <w:szCs w:val="21"/>
+        </w:rPr>
+      </w:pPr>
+      <w:r>
+        <w:rPr>
+          <w:rFonts w:ascii="Consolas" w:eastAsia="Times New Roman" w:hAnsi="Consolas" w:cs="Times New Roman"/>
+          <w:color w:val="ABB2BF"/>
+          <w:sz w:val="21"/>
+          <w:szCs w:val="21"/>
+        </w:rPr>
+        <w:t xml:space="preserve">    </w:t>
+      </w:r>
+      <w:r>
+        <w:rPr>
+          <w:rFonts w:ascii="Consolas" w:eastAsia="Times New Roman" w:hAnsi="Consolas" w:cs="Times New Roman"/>
+          <w:color w:val="56B6C2"/>
+          <w:sz w:val="21"/>
+          <w:szCs w:val="21"/>
+        </w:rPr>
+        <w:t>console.log</w:t>
+      </w:r>
+      <w:r>
+        <w:rPr>
+          <w:rFonts w:ascii="Consolas" w:eastAsia="Times New Roman" w:hAnsi="Consolas" w:cs="Times New Roman"/>
+          <w:color w:val="ABB2BF"/>
+          <w:sz w:val="21"/>
+          <w:szCs w:val="21"/>
+        </w:rPr>
+        <w:t>(</w:t>
+      </w:r>
+      <w:r>
+        <w:rPr>
+          <w:rFonts w:ascii="Consolas" w:eastAsia="Times New Roman" w:hAnsi="Consolas" w:cs="Times New Roman"/>
+          <w:color w:val="98C379"/>
+          <w:sz w:val="21"/>
+          <w:szCs w:val="21"/>
+        </w:rPr>
+        <w:t>`New block added: ${</w:t>
+      </w:r>
+      <w:r>
+        <w:rPr>
+          <w:rFonts w:ascii="Consolas" w:eastAsia="Times New Roman" w:hAnsi="Consolas" w:cs="Times New Roman"/>
+          <w:color w:val="E06C75"/>
+          <w:sz w:val="21"/>
+          <w:szCs w:val="21"/>
+        </w:rPr>
+        <w:t>block</w:t>
+      </w:r>
+      <w:r>
+        <w:rPr>
+          <w:rFonts w:ascii="Consolas" w:eastAsia="Times New Roman" w:hAnsi="Consolas" w:cs="Times New Roman"/>
+          <w:color w:val="56B6C2"/>
+          <w:sz w:val="21"/>
+          <w:szCs w:val="21"/>
+        </w:rPr>
+        <w:t>.</w:t>
+      </w:r>
+      <w:r>
+        <w:rPr>
+          <w:rFonts w:ascii="Consolas" w:eastAsia="Times New Roman" w:hAnsi="Consolas" w:cs="Times New Roman"/>
+          <w:color w:val="61AFEF"/>
+          <w:sz w:val="21"/>
+          <w:szCs w:val="21"/>
+        </w:rPr>
+        <w:t>toString</w:t>
+      </w:r>
+      <w:r>
+        <w:rPr>
+          <w:rFonts w:ascii="Consolas" w:eastAsia="Times New Roman" w:hAnsi="Consolas" w:cs="Times New Roman"/>
+          <w:color w:val="ABB2BF"/>
+          <w:sz w:val="21"/>
+          <w:szCs w:val="21"/>
+        </w:rPr>
+        <w:t>()</w:t>
+      </w:r>
+      <w:r>
+        <w:rPr>
+          <w:rFonts w:ascii="Consolas" w:eastAsia="Times New Roman" w:hAnsi="Consolas" w:cs="Times New Roman"/>
+          <w:color w:val="98C379"/>
+          <w:sz w:val="21"/>
+          <w:szCs w:val="21"/>
+        </w:rPr>
+        <w:t>}`</w:t>
+      </w:r>
+      <w:r>
+        <w:rPr>
+          <w:rFonts w:ascii="Consolas" w:eastAsia="Times New Roman" w:hAnsi="Consolas" w:cs="Times New Roman"/>
+          <w:color w:val="ABB2BF"/>
+          <w:sz w:val="21"/>
+          <w:szCs w:val="21"/>
+        </w:rPr>
+        <w:t>);</w:t>
+      </w:r>
+    </w:p>
+    <w:p>
+      <w:pPr>
+        <w:shd w:val="clear" w:color="auto" w:fill="282C34"/>
+        <w:spacing w:after="0" w:line="285" w:lineRule="atLeast"/>
+        <w:rPr>
+          <w:rFonts w:ascii="Consolas" w:eastAsia="Times New Roman" w:hAnsi="Consolas" w:cs="Times New Roman"/>
+          <w:color w:val="BBBBBB"/>
+          <w:sz w:val="21"/>
+          <w:szCs w:val="21"/>
+        </w:rPr>
+      </w:pPr>
+      <w:r>
+        <w:rPr>
+          <w:rFonts w:ascii="Consolas" w:eastAsia="Times New Roman" w:hAnsi="Consolas" w:cs="Times New Roman"/>
+          <w:color w:val="ABB2BF"/>
+          <w:sz w:val="21"/>
+          <w:szCs w:val="21"/>
+        </w:rPr>
+        <w:t xml:space="preserve">    </w:t>
+      </w:r>
+      <w:r>
+        <w:rPr>
+          <w:rFonts w:ascii="Consolas" w:eastAsia="Times New Roman" w:hAnsi="Consolas" w:cs="Times New Roman"/>
+          <w:i/>
+          <w:iCs/>
+          <w:color w:val="5C6370"/>
+          <w:sz w:val="21"/>
+          <w:szCs w:val="21"/>
+        </w:rPr>
+        <w:t>// Update the chains</w:t>
+      </w:r>
+    </w:p>
+    <w:p>
+      <w:pPr>
+        <w:shd w:val="clear" w:color="auto" w:fill="282C34"/>
+        <w:spacing w:after="0" w:line="285" w:lineRule="atLeast"/>
+        <w:rPr>
+          <w:rFonts w:ascii="Consolas" w:eastAsia="Times New Roman" w:hAnsi="Consolas" w:cs="Times New Roman"/>
+          <w:color w:val="BBBBBB"/>
+          <w:sz w:val="21"/>
+          <w:szCs w:val="21"/>
+        </w:rPr>
+      </w:pPr>
+      <w:r>
+        <w:rPr>
+          <w:rFonts w:ascii="Consolas" w:eastAsia="Times New Roman" w:hAnsi="Consolas" w:cs="Times New Roman"/>
+          <w:color w:val="E06C75"/>
+          <w:sz w:val="21"/>
+          <w:szCs w:val="21"/>
+        </w:rPr>
+        <w:t xml:space="preserve">    p2pServer</w:t>
+      </w:r>
+      <w:r>
+        <w:rPr>
+          <w:rFonts w:ascii="Consolas" w:eastAsia="Times New Roman" w:hAnsi="Consolas" w:cs="Times New Roman"/>
+          <w:color w:val="56B6C2"/>
+          <w:sz w:val="21"/>
+          <w:szCs w:val="21"/>
+        </w:rPr>
+        <w:t>.</w:t>
+      </w:r>
+      <w:r>
+        <w:rPr>
+          <w:rFonts w:ascii="Consolas" w:eastAsia="Times New Roman" w:hAnsi="Consolas" w:cs="Times New Roman"/>
+          <w:color w:val="61AFEF"/>
+          <w:sz w:val="21"/>
+          <w:szCs w:val="21"/>
+        </w:rPr>
+        <w:t>syncChain</w:t>
+      </w:r>
+      <w:r>
+        <w:rPr>
+          <w:rFonts w:ascii="Consolas" w:eastAsia="Times New Roman" w:hAnsi="Consolas" w:cs="Times New Roman"/>
+          <w:color w:val="ABB2BF"/>
+          <w:sz w:val="21"/>
+          <w:szCs w:val="21"/>
+        </w:rPr>
+        <w:t>();</w:t>
+      </w:r>
+    </w:p>
+    <w:p>
+      <w:pPr>
+        <w:shd w:val="clear" w:color="auto" w:fill="282C34"/>
+        <w:spacing w:after="0" w:line="285" w:lineRule="atLeast"/>
+        <w:rPr>
+          <w:rFonts w:ascii="Consolas" w:eastAsia="Times New Roman" w:hAnsi="Consolas" w:cs="Times New Roman"/>
+          <w:color w:val="BBBBBB"/>
+          <w:sz w:val="21"/>
+          <w:szCs w:val="21"/>
+        </w:rPr>
+      </w:pPr>
+    </w:p>
+    <w:p>
+      <w:pPr>
+        <w:shd w:val="clear" w:color="auto" w:fill="282C34"/>
+        <w:spacing w:after="0" w:line="285" w:lineRule="atLeast"/>
+        <w:rPr>
+          <w:rFonts w:ascii="Consolas" w:eastAsia="Times New Roman" w:hAnsi="Consolas" w:cs="Times New Roman"/>
+          <w:color w:val="BBBBBB"/>
+          <w:sz w:val="21"/>
+          <w:szCs w:val="21"/>
+        </w:rPr>
+      </w:pPr>
+      <w:r>
+        <w:rPr>
+          <w:rFonts w:ascii="Consolas" w:eastAsia="Times New Roman" w:hAnsi="Consolas" w:cs="Times New Roman"/>
+          <w:color w:val="ABB2BF"/>
+          <w:sz w:val="21"/>
+          <w:szCs w:val="21"/>
+        </w:rPr>
+        <w:t xml:space="preserve">    </w:t>
+      </w:r>
+      <w:r>
+        <w:rPr>
+          <w:rFonts w:ascii="Consolas" w:eastAsia="Times New Roman" w:hAnsi="Consolas" w:cs="Times New Roman"/>
+          <w:i/>
+          <w:iCs/>
+          <w:color w:val="5C6370"/>
+          <w:sz w:val="21"/>
+          <w:szCs w:val="21"/>
+        </w:rPr>
+        <w:t xml:space="preserve">//redirect to the </w:t>
+      </w:r>
+    </w:p>
+    <w:p>
+      <w:pPr>
+        <w:shd w:val="clear" w:color="auto" w:fill="282C34"/>
+        <w:spacing w:after="0" w:line="285" w:lineRule="atLeast"/>
+        <w:rPr>
+          <w:rFonts w:ascii="Consolas" w:eastAsia="Times New Roman" w:hAnsi="Consolas" w:cs="Times New Roman"/>
+          <w:color w:val="BBBBBB"/>
+          <w:sz w:val="21"/>
+          <w:szCs w:val="21"/>
+        </w:rPr>
+      </w:pPr>
+      <w:r>
+        <w:rPr>
+          <w:rFonts w:ascii="Consolas" w:eastAsia="Times New Roman" w:hAnsi="Consolas" w:cs="Times New Roman"/>
+          <w:color w:val="E06C75"/>
+          <w:sz w:val="21"/>
+          <w:szCs w:val="21"/>
+        </w:rPr>
+        <w:t xml:space="preserve">    res</w:t>
+      </w:r>
+      <w:r>
+        <w:rPr>
+          <w:rFonts w:ascii="Consolas" w:eastAsia="Times New Roman" w:hAnsi="Consolas" w:cs="Times New Roman"/>
+          <w:color w:val="56B6C2"/>
+          <w:sz w:val="21"/>
+          <w:szCs w:val="21"/>
+        </w:rPr>
+        <w:t>.</w:t>
+      </w:r>
+      <w:r>
+        <w:rPr>
+          <w:rFonts w:ascii="Consolas" w:eastAsia="Times New Roman" w:hAnsi="Consolas" w:cs="Times New Roman"/>
+          <w:color w:val="61AFEF"/>
+          <w:sz w:val="21"/>
+          <w:szCs w:val="21"/>
+        </w:rPr>
+        <w:t>redirect</w:t>
+      </w:r>
+      <w:r>
+        <w:rPr>
+          <w:rFonts w:ascii="Consolas" w:eastAsia="Times New Roman" w:hAnsi="Consolas" w:cs="Times New Roman"/>
+          <w:color w:val="ABB2BF"/>
+          <w:sz w:val="21"/>
+          <w:szCs w:val="21"/>
+        </w:rPr>
+        <w:t>(</w:t>
+      </w:r>
+      <w:r>
+        <w:rPr>
+          <w:rFonts w:ascii="Consolas" w:eastAsia="Times New Roman" w:hAnsi="Consolas" w:cs="Times New Roman"/>
+          <w:color w:val="98C379"/>
+          <w:sz w:val="21"/>
+          <w:szCs w:val="21"/>
+        </w:rPr>
+        <w:t>'/blocks'</w:t>
+      </w:r>
+      <w:r>
+        <w:rPr>
+          <w:rFonts w:ascii="Consolas" w:eastAsia="Times New Roman" w:hAnsi="Consolas" w:cs="Times New Roman"/>
+          <w:color w:val="ABB2BF"/>
+          <w:sz w:val="21"/>
+          <w:szCs w:val="21"/>
+        </w:rPr>
+        <w:t>)</w:t>
+      </w:r>
+    </w:p>
+    <w:p>
+      <w:pPr>
+        <w:shd w:val="clear" w:color="auto" w:fill="282C34"/>
+        <w:spacing w:after="0" w:line="285" w:lineRule="atLeast"/>
+        <w:rPr>
+          <w:rFonts w:ascii="Consolas" w:eastAsia="Times New Roman" w:hAnsi="Consolas" w:cs="Times New Roman"/>
+          <w:color w:val="BBBBBB"/>
+          <w:sz w:val="21"/>
+          <w:szCs w:val="21"/>
+        </w:rPr>
+      </w:pPr>
+      <w:r>
+        <w:rPr>
+          <w:rFonts w:ascii="Consolas" w:eastAsia="Times New Roman" w:hAnsi="Consolas" w:cs="Times New Roman"/>
+          <w:color w:val="ABB2BF"/>
+          <w:sz w:val="21"/>
+          <w:szCs w:val="21"/>
+        </w:rPr>
+        <w:t>});</w:t>
       </w:r>
     </w:p>
     <w:p>
@@ -43930,10 +45370,6 @@
           <w:numId w:val="0"/>
         </w:numPr>
       </w:pPr>
-      <w:r>
-        <w:lastRenderedPageBreak/>
-        <w:t>Peer-to-peer Server</w:t>
-      </w:r>
     </w:p>
     <w:p>
       <w:pPr>
@@ -43943,9 +45379,613 @@
           <w:numId w:val="0"/>
         </w:numPr>
       </w:pPr>
+      <w:r>
+        <w:t>Now when one individual update the others also receive the update.</w:t>
+      </w:r>
+    </w:p>
+    <w:p>
+      <w:pPr>
+        <w:pStyle w:val="NoteLevel1"/>
+        <w:numPr>
+          <w:ilvl w:val="0"/>
+          <w:numId w:val="0"/>
+        </w:numPr>
+      </w:pPr>
+    </w:p>
+    <w:p>
+      <w:pPr>
+        <w:pStyle w:val="NoteLevel1"/>
+        <w:numPr>
+          <w:ilvl w:val="0"/>
+          <w:numId w:val="0"/>
+        </w:numPr>
+      </w:pPr>
+      <w:r>
+        <w:t>To Test:</w:t>
+      </w:r>
+    </w:p>
+    <w:p>
+      <w:pPr>
+        <w:pStyle w:val="NoteLevel1"/>
+        <w:numPr>
+          <w:ilvl w:val="0"/>
+          <w:numId w:val="0"/>
+        </w:numPr>
+      </w:pPr>
+      <w:r>
+        <w:t xml:space="preserve">Lunch command prompt and run </w:t>
+      </w:r>
+    </w:p>
+    <w:p>
+      <w:pPr>
+        <w:pStyle w:val="NoteLevel1"/>
+        <w:numPr>
+          <w:ilvl w:val="0"/>
+          <w:numId w:val="0"/>
+        </w:numPr>
+      </w:pPr>
+      <w:r>
+        <w:t>Npm run dev</w:t>
+      </w:r>
+    </w:p>
+    <w:p>
+      <w:pPr>
+        <w:pStyle w:val="NoteLevel1"/>
+        <w:numPr>
+          <w:ilvl w:val="0"/>
+          <w:numId w:val="0"/>
+        </w:numPr>
+      </w:pPr>
+      <w:r>
+        <w:t>And mine some blocks</w:t>
+      </w:r>
+    </w:p>
+    <w:p>
+      <w:pPr>
+        <w:pStyle w:val="NoteLevel1"/>
+        <w:numPr>
+          <w:ilvl w:val="0"/>
+          <w:numId w:val="0"/>
+        </w:numPr>
+      </w:pPr>
+      <w:r>
+        <w:rPr>
+          <w:noProof/>
+        </w:rPr>
+        <w:drawing>
+          <wp:inline distT="0" distB="0" distL="0" distR="0" wp14:anchorId="33824630" wp14:editId="29717F51">
+            <wp:extent cx="5943600" cy="4335780"/>
+            <wp:effectExtent l="0" t="0" r="0" b="7620"/>
+            <wp:docPr id="26" name="Picture 26"/>
+            <wp:cNvGraphicFramePr>
+              <a:graphicFrameLocks xmlns:a="http://schemas.openxmlformats.org/drawingml/2006/main" noChangeAspect="1"/>
+            </wp:cNvGraphicFramePr>
+            <a:graphic xmlns:a="http://schemas.openxmlformats.org/drawingml/2006/main">
+              <a:graphicData uri="http://schemas.openxmlformats.org/drawingml/2006/picture">
+                <pic:pic xmlns:pic="http://schemas.openxmlformats.org/drawingml/2006/picture">
+                  <pic:nvPicPr>
+                    <pic:cNvPr id="0" name=""/>
+                    <pic:cNvPicPr/>
+                  </pic:nvPicPr>
+                  <pic:blipFill>
+                    <a:blip r:embed="rId43"/>
+                    <a:stretch>
+                      <a:fillRect/>
+                    </a:stretch>
+                  </pic:blipFill>
+                  <pic:spPr>
+                    <a:xfrm>
+                      <a:off x="0" y="0"/>
+                      <a:ext cx="5943600" cy="4335780"/>
+                    </a:xfrm>
+                    <a:prstGeom prst="rect">
+                      <a:avLst/>
+                    </a:prstGeom>
+                  </pic:spPr>
+                </pic:pic>
+              </a:graphicData>
+            </a:graphic>
+          </wp:inline>
+        </w:drawing>
+      </w:r>
+    </w:p>
+    <w:p>
+      <w:pPr>
+        <w:pStyle w:val="NoteLevel1"/>
+        <w:numPr>
+          <w:ilvl w:val="0"/>
+          <w:numId w:val="0"/>
+        </w:numPr>
+      </w:pPr>
+      <w:r>
+        <w:t>HTTP_PORT=2002 P2P_PORT=5002 PEERS=ws://localhost:5001 npm run dev</w:t>
+      </w:r>
+    </w:p>
+    <w:p>
+      <w:pPr>
+        <w:pStyle w:val="NoteLevel1"/>
+        <w:numPr>
+          <w:ilvl w:val="0"/>
+          <w:numId w:val="0"/>
+        </w:numPr>
+      </w:pPr>
+      <w:r>
+        <w:rPr>
+          <w:noProof/>
+        </w:rPr>
+        <w:lastRenderedPageBreak/>
+        <w:drawing>
+          <wp:inline distT="0" distB="0" distL="0" distR="0" wp14:anchorId="44603713" wp14:editId="6BB5DF44">
+            <wp:extent cx="5879805" cy="1948269"/>
+            <wp:effectExtent l="0" t="0" r="6985" b="0"/>
+            <wp:docPr id="28" name="Picture 28"/>
+            <wp:cNvGraphicFramePr>
+              <a:graphicFrameLocks xmlns:a="http://schemas.openxmlformats.org/drawingml/2006/main" noChangeAspect="1"/>
+            </wp:cNvGraphicFramePr>
+            <a:graphic xmlns:a="http://schemas.openxmlformats.org/drawingml/2006/main">
+              <a:graphicData uri="http://schemas.openxmlformats.org/drawingml/2006/picture">
+                <pic:pic xmlns:pic="http://schemas.openxmlformats.org/drawingml/2006/picture">
+                  <pic:nvPicPr>
+                    <pic:cNvPr id="0" name=""/>
+                    <pic:cNvPicPr/>
+                  </pic:nvPicPr>
+                  <pic:blipFill rotWithShape="1">
+                    <a:blip r:embed="rId44"/>
+                    <a:srcRect r="9364"/>
+                    <a:stretch/>
+                  </pic:blipFill>
+                  <pic:spPr bwMode="auto">
+                    <a:xfrm>
+                      <a:off x="0" y="0"/>
+                      <a:ext cx="5910760" cy="1958526"/>
+                    </a:xfrm>
+                    <a:prstGeom prst="rect">
+                      <a:avLst/>
+                    </a:prstGeom>
+                    <a:ln>
+                      <a:noFill/>
+                    </a:ln>
+                    <a:extLst>
+                      <a:ext uri="{53640926-AAD7-44D8-BBD7-CCE9431645EC}">
+                        <a14:shadowObscured xmlns:a14="http://schemas.microsoft.com/office/drawing/2010/main"/>
+                      </a:ext>
+                    </a:extLst>
+                  </pic:spPr>
+                </pic:pic>
+              </a:graphicData>
+            </a:graphic>
+          </wp:inline>
+        </w:drawing>
+      </w:r>
+    </w:p>
+    <w:p>
+      <w:pPr>
+        <w:pStyle w:val="NoteLevel1"/>
+        <w:numPr>
+          <w:ilvl w:val="0"/>
+          <w:numId w:val="0"/>
+        </w:numPr>
+      </w:pPr>
+      <w:r>
+        <w:t xml:space="preserve">A socket connected for peer to peer receiving. We are seeing the replacing the blockchain with the new chain. It got the chain from the first instance since that chain was longer and was valid </w:t>
+      </w:r>
+      <w:r>
+        <w:t>it</w:t>
+      </w:r>
+      <w:r>
+        <w:t xml:space="preserve"> replace your</w:t>
+      </w:r>
+      <w:r>
+        <w:t xml:space="preserve"> own</w:t>
+      </w:r>
+      <w:r>
+        <w:t xml:space="preserve"> chain</w:t>
+      </w:r>
+      <w:r>
+        <w:t>.</w:t>
+      </w:r>
+      <w:r>
+        <w:t xml:space="preserve"> It updated itself to</w:t>
+      </w:r>
+      <w:r>
+        <w:t xml:space="preserve"> be in </w:t>
+      </w:r>
+      <w:r>
+        <w:t xml:space="preserve"> sync</w:t>
+      </w:r>
+      <w:r>
+        <w:t xml:space="preserve"> to the longest chain in the system.</w:t>
+      </w:r>
+    </w:p>
+    <w:p>
+      <w:pPr>
+        <w:pStyle w:val="NoteLevel1"/>
+        <w:numPr>
+          <w:ilvl w:val="0"/>
+          <w:numId w:val="0"/>
+        </w:numPr>
+      </w:pPr>
+    </w:p>
+    <w:p>
+      <w:pPr>
+        <w:pStyle w:val="NoteLevel1"/>
+        <w:numPr>
+          <w:ilvl w:val="0"/>
+          <w:numId w:val="0"/>
+        </w:numPr>
+      </w:pPr>
+      <w:r>
+        <w:t>We can confirm this by check the blocks of the second end point via postman.</w:t>
+      </w:r>
+    </w:p>
+    <w:p>
+      <w:pPr>
+        <w:pStyle w:val="NoteLevel1"/>
+        <w:numPr>
+          <w:ilvl w:val="0"/>
+          <w:numId w:val="0"/>
+        </w:numPr>
+      </w:pPr>
+      <w:r>
+        <w:rPr>
+          <w:noProof/>
+        </w:rPr>
+        <w:drawing>
+          <wp:inline distT="0" distB="0" distL="0" distR="0" wp14:anchorId="5D95A3F9" wp14:editId="1B3DBC7C">
+            <wp:extent cx="5943600" cy="4488815"/>
+            <wp:effectExtent l="0" t="0" r="0" b="6985"/>
+            <wp:docPr id="33" name="Picture 33"/>
+            <wp:cNvGraphicFramePr>
+              <a:graphicFrameLocks xmlns:a="http://schemas.openxmlformats.org/drawingml/2006/main" noChangeAspect="1"/>
+            </wp:cNvGraphicFramePr>
+            <a:graphic xmlns:a="http://schemas.openxmlformats.org/drawingml/2006/main">
+              <a:graphicData uri="http://schemas.openxmlformats.org/drawingml/2006/picture">
+                <pic:pic xmlns:pic="http://schemas.openxmlformats.org/drawingml/2006/picture">
+                  <pic:nvPicPr>
+                    <pic:cNvPr id="0" name=""/>
+                    <pic:cNvPicPr/>
+                  </pic:nvPicPr>
+                  <pic:blipFill>
+                    <a:blip r:embed="rId45"/>
+                    <a:stretch>
+                      <a:fillRect/>
+                    </a:stretch>
+                  </pic:blipFill>
+                  <pic:spPr>
+                    <a:xfrm>
+                      <a:off x="0" y="0"/>
+                      <a:ext cx="5943600" cy="4488815"/>
+                    </a:xfrm>
+                    <a:prstGeom prst="rect">
+                      <a:avLst/>
+                    </a:prstGeom>
+                  </pic:spPr>
+                </pic:pic>
+              </a:graphicData>
+            </a:graphic>
+          </wp:inline>
+        </w:drawing>
+      </w:r>
+    </w:p>
+    <w:p>
+      <w:pPr>
+        <w:pStyle w:val="NoteLevel1"/>
+        <w:numPr>
+          <w:ilvl w:val="0"/>
+          <w:numId w:val="0"/>
+        </w:numPr>
+      </w:pPr>
+      <w:r>
+        <w:lastRenderedPageBreak/>
+        <w:t>Notice that this is the chain we created our first instance.</w:t>
+      </w:r>
+      <w:r>
+        <w:t xml:space="preserve"> With this we have chain replacement.</w:t>
+      </w:r>
+    </w:p>
+    <w:p>
+      <w:pPr>
+        <w:pStyle w:val="NoteLevel1"/>
+        <w:numPr>
+          <w:ilvl w:val="0"/>
+          <w:numId w:val="0"/>
+        </w:numPr>
+      </w:pPr>
+      <w:r>
+        <w:t xml:space="preserve">Now lets mine a new block on the first end point </w:t>
+      </w:r>
+    </w:p>
+    <w:p>
+      <w:pPr>
+        <w:pStyle w:val="NoteLevel1"/>
+        <w:numPr>
+          <w:ilvl w:val="0"/>
+          <w:numId w:val="0"/>
+        </w:numPr>
+      </w:pPr>
+      <w:r>
+        <w:rPr>
+          <w:noProof/>
+        </w:rPr>
+        <w:drawing>
+          <wp:inline distT="0" distB="0" distL="0" distR="0" wp14:anchorId="28471FA7" wp14:editId="4B961AF7">
+            <wp:extent cx="5819775" cy="866775"/>
+            <wp:effectExtent l="0" t="0" r="9525" b="9525"/>
+            <wp:docPr id="40" name="Picture 40"/>
+            <wp:cNvGraphicFramePr>
+              <a:graphicFrameLocks xmlns:a="http://schemas.openxmlformats.org/drawingml/2006/main" noChangeAspect="1"/>
+            </wp:cNvGraphicFramePr>
+            <a:graphic xmlns:a="http://schemas.openxmlformats.org/drawingml/2006/main">
+              <a:graphicData uri="http://schemas.openxmlformats.org/drawingml/2006/picture">
+                <pic:pic xmlns:pic="http://schemas.openxmlformats.org/drawingml/2006/picture">
+                  <pic:nvPicPr>
+                    <pic:cNvPr id="0" name=""/>
+                    <pic:cNvPicPr/>
+                  </pic:nvPicPr>
+                  <pic:blipFill>
+                    <a:blip r:embed="rId46"/>
+                    <a:stretch>
+                      <a:fillRect/>
+                    </a:stretch>
+                  </pic:blipFill>
+                  <pic:spPr>
+                    <a:xfrm>
+                      <a:off x="0" y="0"/>
+                      <a:ext cx="5819775" cy="866775"/>
+                    </a:xfrm>
+                    <a:prstGeom prst="rect">
+                      <a:avLst/>
+                    </a:prstGeom>
+                  </pic:spPr>
+                </pic:pic>
+              </a:graphicData>
+            </a:graphic>
+          </wp:inline>
+        </w:drawing>
+      </w:r>
+    </w:p>
+    <w:p>
+      <w:pPr>
+        <w:pStyle w:val="NoteLevel1"/>
+        <w:numPr>
+          <w:ilvl w:val="0"/>
+          <w:numId w:val="0"/>
+        </w:numPr>
+      </w:pPr>
+      <w:r>
+        <w:t>Lets check the second end point</w:t>
+      </w:r>
+    </w:p>
+    <w:p>
+      <w:pPr>
+        <w:pStyle w:val="NoteLevel1"/>
+        <w:numPr>
+          <w:ilvl w:val="0"/>
+          <w:numId w:val="0"/>
+        </w:numPr>
+      </w:pPr>
+      <w:r>
+        <w:rPr>
+          <w:noProof/>
+        </w:rPr>
+        <w:drawing>
+          <wp:inline distT="0" distB="0" distL="0" distR="0" wp14:anchorId="2EF5A95E" wp14:editId="216F366B">
+            <wp:extent cx="5372100" cy="847725"/>
+            <wp:effectExtent l="0" t="0" r="0" b="9525"/>
+            <wp:docPr id="41" name="Picture 41"/>
+            <wp:cNvGraphicFramePr>
+              <a:graphicFrameLocks xmlns:a="http://schemas.openxmlformats.org/drawingml/2006/main" noChangeAspect="1"/>
+            </wp:cNvGraphicFramePr>
+            <a:graphic xmlns:a="http://schemas.openxmlformats.org/drawingml/2006/main">
+              <a:graphicData uri="http://schemas.openxmlformats.org/drawingml/2006/picture">
+                <pic:pic xmlns:pic="http://schemas.openxmlformats.org/drawingml/2006/picture">
+                  <pic:nvPicPr>
+                    <pic:cNvPr id="0" name=""/>
+                    <pic:cNvPicPr/>
+                  </pic:nvPicPr>
+                  <pic:blipFill>
+                    <a:blip r:embed="rId47"/>
+                    <a:stretch>
+                      <a:fillRect/>
+                    </a:stretch>
+                  </pic:blipFill>
+                  <pic:spPr>
+                    <a:xfrm>
+                      <a:off x="0" y="0"/>
+                      <a:ext cx="5372100" cy="847725"/>
+                    </a:xfrm>
+                    <a:prstGeom prst="rect">
+                      <a:avLst/>
+                    </a:prstGeom>
+                  </pic:spPr>
+                </pic:pic>
+              </a:graphicData>
+            </a:graphic>
+          </wp:inline>
+        </w:drawing>
+      </w:r>
+      <w:r>
+        <w:t xml:space="preserve"> </w:t>
+      </w:r>
+    </w:p>
+    <w:p>
+      <w:pPr>
+        <w:pStyle w:val="NoteLevel1"/>
+        <w:numPr>
+          <w:ilvl w:val="0"/>
+          <w:numId w:val="0"/>
+        </w:numPr>
+      </w:pPr>
+      <w:r>
+        <w:t>We can see the second end point is also synchronized.</w:t>
+      </w:r>
+    </w:p>
+    <w:p>
+      <w:pPr>
+        <w:pStyle w:val="NoteLevel1"/>
+        <w:numPr>
+          <w:ilvl w:val="0"/>
+          <w:numId w:val="0"/>
+        </w:numPr>
+      </w:pPr>
+      <w:bookmarkStart w:id="0" w:name="_GoBack"/>
+      <w:bookmarkEnd w:id="0"/>
+    </w:p>
+    <w:p>
+      <w:pPr>
+        <w:rPr>
+          <w:rFonts w:ascii="Verdana" w:eastAsia="MS Gothic" w:hAnsi="Verdana"/>
+        </w:rPr>
+      </w:pPr>
+      <w:r>
+        <w:br w:type="page"/>
+      </w:r>
+    </w:p>
+    <w:p>
+      <w:pPr>
+        <w:pStyle w:val="NoteLevel1"/>
+        <w:numPr>
+          <w:ilvl w:val="0"/>
+          <w:numId w:val="0"/>
+        </w:numPr>
+      </w:pPr>
+    </w:p>
+    <w:p>
+      <w:pPr>
+        <w:pStyle w:val="NoteLevel1"/>
+        <w:numPr>
+          <w:ilvl w:val="0"/>
+          <w:numId w:val="0"/>
+        </w:numPr>
+      </w:pPr>
+    </w:p>
+    <w:p>
+      <w:pPr>
+        <w:pStyle w:val="NoteLevel1"/>
+        <w:numPr>
+          <w:ilvl w:val="0"/>
+          <w:numId w:val="0"/>
+        </w:numPr>
+        <w:rPr>
+          <w:u w:val="single"/>
+        </w:rPr>
+      </w:pPr>
+      <w:r>
+        <w:rPr>
+          <w:u w:val="single"/>
+        </w:rPr>
+        <w:t>Proof of Work</w:t>
+      </w:r>
+      <w:r>
+        <w:rPr>
+          <w:u w:val="single"/>
+        </w:rPr>
+        <w:t xml:space="preserve"> system</w:t>
+      </w:r>
+    </w:p>
+    <w:p>
+      <w:pPr>
+        <w:pStyle w:val="NoteLevel1"/>
+        <w:numPr>
+          <w:ilvl w:val="0"/>
+          <w:numId w:val="0"/>
+        </w:numPr>
+      </w:pPr>
+      <w:r>
+        <w:t xml:space="preserve">It is a system that requires a miner to spend time on doing computational work, in </w:t>
+      </w:r>
+      <w:r>
+        <w:t>order to add</w:t>
+      </w:r>
+      <w:r>
+        <w:t xml:space="preserve"> block</w:t>
+      </w:r>
+      <w:r>
+        <w:t>s to the chain</w:t>
+      </w:r>
+      <w:r>
+        <w:t>.</w:t>
+      </w:r>
+      <w:r>
+        <w:t xml:space="preserve"> In our decentralized block chain any peer has the capability of submitting and replacing a block. </w:t>
+      </w:r>
+      <w:r>
+        <w:t xml:space="preserve"> </w:t>
+      </w:r>
+    </w:p>
+    <w:p>
+      <w:pPr>
+        <w:pStyle w:val="NoteLevel1"/>
+        <w:numPr>
+          <w:ilvl w:val="0"/>
+          <w:numId w:val="0"/>
+        </w:numPr>
+      </w:pPr>
+    </w:p>
+    <w:p>
+      <w:pPr>
+        <w:pStyle w:val="NoteLevel1"/>
+        <w:numPr>
+          <w:ilvl w:val="0"/>
+          <w:numId w:val="0"/>
+        </w:numPr>
+      </w:pPr>
+      <w:r>
+        <w:t>As long as that chain is long enough</w:t>
+      </w:r>
+    </w:p>
+    <w:p>
+      <w:pPr>
+        <w:pStyle w:val="NoteLevel1"/>
+        <w:numPr>
+          <w:ilvl w:val="0"/>
+          <w:numId w:val="0"/>
+        </w:numPr>
+      </w:pPr>
+    </w:p>
+    <w:p>
+      <w:pPr>
+        <w:pStyle w:val="NoteLevel1"/>
+        <w:numPr>
+          <w:ilvl w:val="0"/>
+          <w:numId w:val="0"/>
+        </w:numPr>
+      </w:pPr>
+    </w:p>
+    <w:p>
+      <w:pPr>
+        <w:rPr>
+          <w:rFonts w:ascii="Verdana" w:eastAsia="MS Gothic" w:hAnsi="Verdana"/>
+        </w:rPr>
+      </w:pPr>
+      <w:r>
+        <w:br w:type="page"/>
+      </w:r>
+    </w:p>
+    <w:p>
+      <w:pPr>
+        <w:pStyle w:val="NoteLevel1"/>
+        <w:numPr>
+          <w:ilvl w:val="0"/>
+          <w:numId w:val="0"/>
+        </w:numPr>
+      </w:pPr>
+      <w:r>
+        <w:lastRenderedPageBreak/>
+        <w:t>Peer-to-peer Server</w:t>
+      </w:r>
+    </w:p>
+    <w:p>
+      <w:pPr>
+        <w:pStyle w:val="NoteLevel1"/>
+        <w:numPr>
+          <w:ilvl w:val="0"/>
+          <w:numId w:val="0"/>
+        </w:numPr>
+      </w:pPr>
     </w:p>
     <w:sectPr>
-      <w:headerReference w:type="first" r:id="rId43"/>
+      <w:headerReference w:type="first" r:id="rId48"/>
       <w:pgSz w:w="12240" w:h="15840"/>
       <w:pgMar w:top="1440" w:right="1440" w:bottom="1440" w:left="1440" w:header="720" w:footer="720" w:gutter="0"/>
       <w:cols w:space="720"/>
@@ -46063,7 +48103,7 @@
   <a:extraClrSchemeLst/>
   <a:extLst>
     <a:ext uri="{05A4C25C-085E-4340-85A3-A5531E510DB2}">
-      <thm15:themeFamily xmlns:thm15="http://schemas.microsoft.com/office/thememl/2012/main" xmlns="" name="Office Theme" id="{62F939B6-93AF-4DB8-9C6B-D6C7DFDC589F}" vid="{4A3C46E8-61CC-4603-A589-7422A47A8E4A}"/>
+      <thm15:themeFamily xmlns="" xmlns:thm15="http://schemas.microsoft.com/office/thememl/2012/main" name="Office Theme" id="{62F939B6-93AF-4DB8-9C6B-D6C7DFDC589F}" vid="{4A3C46E8-61CC-4603-A589-7422A47A8E4A}"/>
     </a:ext>
   </a:extLst>
 </a:theme>

</xml_diff>